<commit_message>
bloque5 ANOVA 1FACTOR 2+ GRUPOS
</commit_message>
<xml_diff>
--- a/Etapa 2/Bloque 5 Analiza tus Datos/3. Tablas ANOVA de 1 FACTOR MAS DE 2 GRUPOS/[AD] 3-Hoja de trabajo - Practicando la tabla ANOVA.docx
+++ b/Etapa 2/Bloque 5 Analiza tus Datos/3. Tablas ANOVA de 1 FACTOR MAS DE 2 GRUPOS/[AD] 3-Hoja de trabajo - Practicando la tabla ANOVA.docx
@@ -1,18 +1,13 @@
 
 <file path=word/document.xml><?xml version="1.0" encoding="utf-8"?>
-<w:document xmlns:wpc="http://schemas.microsoft.com/office/word/2010/wordprocessingCanvas" xmlns:mc="http://schemas.openxmlformats.org/markup-compatibility/2006" xmlns:o="urn:schemas-microsoft-com:office:office" xmlns:r="http://schemas.openxmlformats.org/officeDocument/2006/relationships" xmlns:m="http://schemas.openxmlformats.org/officeDocument/2006/math" xmlns:v="urn:schemas-microsoft-com:vml" xmlns:wp14="http://schemas.microsoft.com/office/word/2010/wordprocessingDrawing" xmlns:wp="http://schemas.openxmlformats.org/drawingml/2006/wordprocessingDrawing" xmlns:w10="urn:schemas-microsoft-com:office:word" xmlns:w="http://schemas.openxmlformats.org/wordprocessingml/2006/main" xmlns:w14="http://schemas.microsoft.com/office/word/2010/wordml" xmlns:w15="http://schemas.microsoft.com/office/word/2012/wordml" xmlns:wpg="http://schemas.microsoft.com/office/word/2010/wordprocessingGroup" xmlns:wpi="http://schemas.microsoft.com/office/word/2010/wordprocessingInk" xmlns:wne="http://schemas.microsoft.com/office/word/2006/wordml" xmlns:wps="http://schemas.microsoft.com/office/word/2010/wordprocessingShape" mc:Ignorable="w14 w15 wp14">
+<w:document xmlns:wpc="http://schemas.microsoft.com/office/word/2010/wordprocessingCanvas" xmlns:cx="http://schemas.microsoft.com/office/drawing/2014/chartex" xmlns:cx1="http://schemas.microsoft.com/office/drawing/2015/9/8/chartex" xmlns:cx2="http://schemas.microsoft.com/office/drawing/2015/10/21/chartex" xmlns:cx3="http://schemas.microsoft.com/office/drawing/2016/5/9/chartex" xmlns:cx4="http://schemas.microsoft.com/office/drawing/2016/5/10/chartex" xmlns:cx5="http://schemas.microsoft.com/office/drawing/2016/5/11/chartex" xmlns:cx6="http://schemas.microsoft.com/office/drawing/2016/5/12/chartex" xmlns:cx7="http://schemas.microsoft.com/office/drawing/2016/5/13/chartex" xmlns:cx8="http://schemas.microsoft.com/office/drawing/2016/5/14/chartex" xmlns:mc="http://schemas.openxmlformats.org/markup-compatibility/2006" xmlns:aink="http://schemas.microsoft.com/office/drawing/2016/ink" xmlns:am3d="http://schemas.microsoft.com/office/drawing/2017/model3d" xmlns:o="urn:schemas-microsoft-com:office:office" xmlns:r="http://schemas.openxmlformats.org/officeDocument/2006/relationships" xmlns:m="http://schemas.openxmlformats.org/officeDocument/2006/math" xmlns:v="urn:schemas-microsoft-com:vml" xmlns:wp14="http://schemas.microsoft.com/office/word/2010/wordprocessingDrawing" xmlns:wp="http://schemas.openxmlformats.org/drawingml/2006/wordprocessingDrawing" xmlns:w10="urn:schemas-microsoft-com:office:word" xmlns:w="http://schemas.openxmlformats.org/wordprocessingml/2006/main" xmlns:w14="http://schemas.microsoft.com/office/word/2010/wordml" xmlns:w15="http://schemas.microsoft.com/office/word/2012/wordml" xmlns:w16cex="http://schemas.microsoft.com/office/word/2018/wordml/cex" xmlns:w16cid="http://schemas.microsoft.com/office/word/2016/wordml/cid" xmlns:w16="http://schemas.microsoft.com/office/word/2018/wordml" xmlns:w16se="http://schemas.microsoft.com/office/word/2015/wordml/symex" xmlns:wpg="http://schemas.microsoft.com/office/word/2010/wordprocessingGroup" xmlns:wpi="http://schemas.microsoft.com/office/word/2010/wordprocessingInk" xmlns:wne="http://schemas.microsoft.com/office/word/2006/wordml" xmlns:wps="http://schemas.microsoft.com/office/word/2010/wordprocessingShape" mc:Ignorable="w14 w15 w16se w16cid w16 w16cex wp14">
   <w:body>
     <w:p>
       <w:r>
         <w:t xml:space="preserve">Pasamos a la acción con la comparación de medidas </w:t>
       </w:r>
       <w:r>
-        <w:t>con tablas ANOVA. Con modelos ANOVA. En el fon</w:t>
-      </w:r>
-      <w:bookmarkStart w:id="0" w:name="_GoBack"/>
-      <w:bookmarkEnd w:id="0"/>
-      <w:r>
-        <w:t>do estamos construyendo modelos estadísticos.</w:t>
+        <w:t>con tablas ANOVA. Con modelos ANOVA. En el fondo estamos construyendo modelos estadísticos.</w:t>
       </w:r>
     </w:p>
     <w:p>
@@ -27,7 +22,7 @@
     </w:p>
     <w:p>
       <w:pPr>
-        <w:pStyle w:val="Prrafodelista"/>
+        <w:pStyle w:val="ListParagraph"/>
         <w:numPr>
           <w:ilvl w:val="0"/>
           <w:numId w:val="19"/>
@@ -39,7 +34,7 @@
     </w:p>
     <w:p>
       <w:pPr>
-        <w:pStyle w:val="Prrafodelista"/>
+        <w:pStyle w:val="ListParagraph"/>
         <w:numPr>
           <w:ilvl w:val="0"/>
           <w:numId w:val="19"/>
@@ -64,7 +59,7 @@
     <w:p/>
     <w:p>
       <w:pPr>
-        <w:pStyle w:val="Ttulo1"/>
+        <w:pStyle w:val="Heading1"/>
         <w:jc w:val="center"/>
       </w:pPr>
       <w:r>
@@ -101,7 +96,7 @@
     </w:p>
     <w:p>
       <w:pPr>
-        <w:pStyle w:val="Prrafodelista"/>
+        <w:pStyle w:val="ListParagraph"/>
         <w:numPr>
           <w:ilvl w:val="0"/>
           <w:numId w:val="24"/>
@@ -113,7 +108,7 @@
     </w:p>
     <w:p>
       <w:pPr>
-        <w:pStyle w:val="Prrafodelista"/>
+        <w:pStyle w:val="ListParagraph"/>
         <w:numPr>
           <w:ilvl w:val="0"/>
           <w:numId w:val="24"/>
@@ -792,7 +787,7 @@
     </w:p>
     <w:p>
       <w:pPr>
-        <w:pStyle w:val="Ttulo2"/>
+        <w:pStyle w:val="Heading2"/>
       </w:pPr>
       <w:r>
         <w:t>Paso 1 – Define la preguntas u objetivo</w:t>
@@ -805,7 +800,7 @@
     </w:p>
     <w:tbl>
       <w:tblPr>
-        <w:tblStyle w:val="Cuadrculadetablaclara"/>
+        <w:tblStyle w:val="TableGridLight"/>
         <w:tblW w:w="0" w:type="auto"/>
         <w:tblLook w:val="04A0" w:firstRow="1" w:lastRow="0" w:firstColumn="1" w:lastColumn="0" w:noHBand="0" w:noVBand="1"/>
       </w:tblPr>
@@ -846,7 +841,7 @@
           </w:p>
           <w:p>
             <w:pPr>
-              <w:pStyle w:val="Prrafodelista"/>
+              <w:pStyle w:val="ListParagraph"/>
               <w:numPr>
                 <w:ilvl w:val="0"/>
                 <w:numId w:val="20"/>
@@ -859,12 +854,40 @@
               <w:rPr>
                 <w:i/>
               </w:rPr>
-              <w:t>Variable respuesta (dependiente):_____________________________</w:t>
-            </w:r>
-          </w:p>
-          <w:p>
-            <w:pPr>
-              <w:pStyle w:val="Prrafodelista"/>
+              <w:t>Variable respuesta (dependiente</w:t>
+            </w:r>
+            <w:proofErr w:type="gramStart"/>
+            <w:r>
+              <w:rPr>
+                <w:i/>
+              </w:rPr>
+              <w:t>):_</w:t>
+            </w:r>
+            <w:proofErr w:type="gramEnd"/>
+            <w:r>
+              <w:rPr>
+                <w:i/>
+              </w:rPr>
+              <w:t>__</w:t>
+            </w:r>
+            <w:proofErr w:type="spellStart"/>
+            <w:r>
+              <w:rPr>
+                <w:i/>
+              </w:rPr>
+              <w:t>diff_oddi</w:t>
+            </w:r>
+            <w:proofErr w:type="spellEnd"/>
+            <w:r>
+              <w:rPr>
+                <w:i/>
+              </w:rPr>
+              <w:t xml:space="preserve"> (Mejoría)</w:t>
+            </w:r>
+          </w:p>
+          <w:p>
+            <w:pPr>
+              <w:pStyle w:val="ListParagraph"/>
               <w:numPr>
                 <w:ilvl w:val="0"/>
                 <w:numId w:val="20"/>
@@ -877,7 +900,54 @@
               <w:rPr>
                 <w:i/>
               </w:rPr>
-              <w:t>Variable estudio (independiente):_____________________________</w:t>
+              <w:t>Variable estudio (independiente</w:t>
+            </w:r>
+            <w:proofErr w:type="gramStart"/>
+            <w:r>
+              <w:rPr>
+                <w:i/>
+              </w:rPr>
+              <w:t>):_</w:t>
+            </w:r>
+            <w:proofErr w:type="gramEnd"/>
+            <w:r>
+              <w:rPr>
+                <w:i/>
+              </w:rPr>
+              <w:t>__</w:t>
+            </w:r>
+            <w:r>
+              <w:rPr>
+                <w:i/>
+              </w:rPr>
+              <w:t>Número de Hernias Discales</w:t>
+            </w:r>
+          </w:p>
+          <w:p>
+            <w:pPr>
+              <w:rPr>
+                <w:i/>
+              </w:rPr>
+            </w:pPr>
+          </w:p>
+          <w:p>
+            <w:pPr>
+              <w:rPr>
+                <w:i/>
+              </w:rPr>
+            </w:pPr>
+          </w:p>
+          <w:p>
+            <w:pPr>
+              <w:rPr>
+                <w:i/>
+              </w:rPr>
+            </w:pPr>
+            <w:r>
+              <w:rPr>
+                <w:i/>
+              </w:rPr>
+              <w:t>Queremos validar o demostrar si hay alguna mejoría esta relacionado con el No de Hernias que presenta el paciente.  Es decir, si hay igualdad de varianzas entre los grupos de pacientes con hernias. Que serian Sin Hernias, 1 Hernia, 2 Hernias</w:t>
             </w:r>
           </w:p>
           <w:p>
@@ -898,9 +968,10 @@
     </w:p>
     <w:p>
       <w:pPr>
-        <w:pStyle w:val="Ttulo2"/>
-      </w:pPr>
-      <w:r>
+        <w:pStyle w:val="Heading2"/>
+      </w:pPr>
+      <w:r>
+        <w:lastRenderedPageBreak/>
         <w:t>Paso 2 – Describe la pregunta con estadística descriptiva</w:t>
       </w:r>
     </w:p>
@@ -919,14 +990,13 @@
     </w:p>
     <w:p>
       <w:pPr>
-        <w:pStyle w:val="Prrafodelista"/>
+        <w:pStyle w:val="ListParagraph"/>
         <w:numPr>
           <w:ilvl w:val="0"/>
           <w:numId w:val="16"/>
         </w:numPr>
       </w:pPr>
       <w:r>
-        <w:lastRenderedPageBreak/>
         <w:t xml:space="preserve">El </w:t>
       </w:r>
       <w:proofErr w:type="spellStart"/>
@@ -940,7 +1010,7 @@
     </w:p>
     <w:p>
       <w:pPr>
-        <w:pStyle w:val="Prrafodelista"/>
+        <w:pStyle w:val="ListParagraph"/>
         <w:numPr>
           <w:ilvl w:val="0"/>
           <w:numId w:val="16"/>
@@ -955,7 +1025,7 @@
     </w:p>
     <w:p>
       <w:pPr>
-        <w:pStyle w:val="Prrafodelista"/>
+        <w:pStyle w:val="ListParagraph"/>
         <w:numPr>
           <w:ilvl w:val="0"/>
           <w:numId w:val="16"/>
@@ -968,7 +1038,7 @@
     <w:p/>
     <w:tbl>
       <w:tblPr>
-        <w:tblStyle w:val="Cuadrculadetablaclara"/>
+        <w:tblStyle w:val="TableGridLight"/>
         <w:tblW w:w="0" w:type="auto"/>
         <w:tblLook w:val="04A0" w:firstRow="1" w:lastRow="0" w:firstColumn="1" w:lastColumn="0" w:noHBand="0" w:noVBand="1"/>
       </w:tblPr>
@@ -1000,9 +1070,284 @@
               <w:t>Copia los gráficos aquí</w:t>
             </w:r>
           </w:p>
-          <w:p/>
-          <w:p/>
-          <w:p/>
+          <w:p>
+            <w:pPr>
+              <w:rPr>
+                <w:i/>
+              </w:rPr>
+            </w:pPr>
+          </w:p>
+          <w:p>
+            <w:pPr>
+              <w:rPr>
+                <w:i/>
+              </w:rPr>
+            </w:pPr>
+          </w:p>
+          <w:p>
+            <w:r>
+              <w:drawing>
+                <wp:anchor distT="0" distB="0" distL="114300" distR="114300" simplePos="0" relativeHeight="251660288" behindDoc="0" locked="0" layoutInCell="1" allowOverlap="1" wp14:anchorId="473ADE98" wp14:editId="2B0018D6">
+                  <wp:simplePos x="0" y="0"/>
+                  <wp:positionH relativeFrom="column">
+                    <wp:posOffset>4095115</wp:posOffset>
+                  </wp:positionH>
+                  <wp:positionV relativeFrom="paragraph">
+                    <wp:posOffset>93345</wp:posOffset>
+                  </wp:positionV>
+                  <wp:extent cx="1547495" cy="1188720"/>
+                  <wp:effectExtent l="25400" t="25400" r="90805" b="93980"/>
+                  <wp:wrapThrough wrapText="bothSides">
+                    <wp:wrapPolygon edited="0">
+                      <wp:start x="0" y="-462"/>
+                      <wp:lineTo x="-355" y="-231"/>
+                      <wp:lineTo x="-355" y="21923"/>
+                      <wp:lineTo x="0" y="23077"/>
+                      <wp:lineTo x="22336" y="23077"/>
+                      <wp:lineTo x="22513" y="22615"/>
+                      <wp:lineTo x="22690" y="3462"/>
+                      <wp:lineTo x="22158" y="0"/>
+                      <wp:lineTo x="22158" y="-462"/>
+                      <wp:lineTo x="0" y="-462"/>
+                    </wp:wrapPolygon>
+                  </wp:wrapThrough>
+                  <wp:docPr id="6" name="Picture 6"/>
+                  <wp:cNvGraphicFramePr>
+                    <a:graphicFrameLocks xmlns:a="http://schemas.openxmlformats.org/drawingml/2006/main" noChangeAspect="1"/>
+                  </wp:cNvGraphicFramePr>
+                  <a:graphic xmlns:a="http://schemas.openxmlformats.org/drawingml/2006/main">
+                    <a:graphicData uri="http://schemas.openxmlformats.org/drawingml/2006/picture">
+                      <pic:pic xmlns:pic="http://schemas.openxmlformats.org/drawingml/2006/picture">
+                        <pic:nvPicPr>
+                          <pic:cNvPr id="1" name=""/>
+                          <pic:cNvPicPr/>
+                        </pic:nvPicPr>
+                        <pic:blipFill>
+                          <a:blip r:embed="rId8" cstate="print">
+                            <a:extLst>
+                              <a:ext uri="{28A0092B-C50C-407E-A947-70E740481C1C}">
+                                <a14:useLocalDpi xmlns:a14="http://schemas.microsoft.com/office/drawing/2010/main" val="0"/>
+                              </a:ext>
+                            </a:extLst>
+                          </a:blip>
+                          <a:stretch>
+                            <a:fillRect/>
+                          </a:stretch>
+                        </pic:blipFill>
+                        <pic:spPr>
+                          <a:xfrm>
+                            <a:off x="0" y="0"/>
+                            <a:ext cx="1547495" cy="1188720"/>
+                          </a:xfrm>
+                          <a:prstGeom prst="rect">
+                            <a:avLst/>
+                          </a:prstGeom>
+                          <a:effectLst>
+                            <a:outerShdw blurRad="50800" dist="38100" dir="2700000" algn="tl" rotWithShape="0">
+                              <a:prstClr val="black">
+                                <a:alpha val="40000"/>
+                              </a:prstClr>
+                            </a:outerShdw>
+                          </a:effectLst>
+                        </pic:spPr>
+                      </pic:pic>
+                    </a:graphicData>
+                  </a:graphic>
+                  <wp14:sizeRelH relativeFrom="page">
+                    <wp14:pctWidth>0</wp14:pctWidth>
+                  </wp14:sizeRelH>
+                  <wp14:sizeRelV relativeFrom="page">
+                    <wp14:pctHeight>0</wp14:pctHeight>
+                  </wp14:sizeRelV>
+                </wp:anchor>
+              </w:drawing>
+            </w:r>
+            <w:r>
+              <w:drawing>
+                <wp:anchor distT="0" distB="0" distL="114300" distR="114300" simplePos="0" relativeHeight="251659264" behindDoc="0" locked="0" layoutInCell="1" allowOverlap="1" wp14:anchorId="3CD5EED2" wp14:editId="0CF9D26A">
+                  <wp:simplePos x="0" y="0"/>
+                  <wp:positionH relativeFrom="column">
+                    <wp:posOffset>2165075</wp:posOffset>
+                  </wp:positionH>
+                  <wp:positionV relativeFrom="paragraph">
+                    <wp:posOffset>63500</wp:posOffset>
+                  </wp:positionV>
+                  <wp:extent cx="1703705" cy="1218565"/>
+                  <wp:effectExtent l="25400" t="25400" r="86995" b="89535"/>
+                  <wp:wrapThrough wrapText="bothSides">
+                    <wp:wrapPolygon edited="0">
+                      <wp:start x="0" y="-450"/>
+                      <wp:lineTo x="-322" y="-225"/>
+                      <wp:lineTo x="-322" y="22061"/>
+                      <wp:lineTo x="0" y="22962"/>
+                      <wp:lineTo x="22220" y="22962"/>
+                      <wp:lineTo x="22542" y="21386"/>
+                      <wp:lineTo x="22542" y="3377"/>
+                      <wp:lineTo x="22059" y="0"/>
+                      <wp:lineTo x="22059" y="-450"/>
+                      <wp:lineTo x="0" y="-450"/>
+                    </wp:wrapPolygon>
+                  </wp:wrapThrough>
+                  <wp:docPr id="5" name="Picture 5"/>
+                  <wp:cNvGraphicFramePr>
+                    <a:graphicFrameLocks xmlns:a="http://schemas.openxmlformats.org/drawingml/2006/main" noChangeAspect="1"/>
+                  </wp:cNvGraphicFramePr>
+                  <a:graphic xmlns:a="http://schemas.openxmlformats.org/drawingml/2006/main">
+                    <a:graphicData uri="http://schemas.openxmlformats.org/drawingml/2006/picture">
+                      <pic:pic xmlns:pic="http://schemas.openxmlformats.org/drawingml/2006/picture">
+                        <pic:nvPicPr>
+                          <pic:cNvPr id="1" name=""/>
+                          <pic:cNvPicPr/>
+                        </pic:nvPicPr>
+                        <pic:blipFill>
+                          <a:blip r:embed="rId9" cstate="print">
+                            <a:extLst>
+                              <a:ext uri="{28A0092B-C50C-407E-A947-70E740481C1C}">
+                                <a14:useLocalDpi xmlns:a14="http://schemas.microsoft.com/office/drawing/2010/main" val="0"/>
+                              </a:ext>
+                            </a:extLst>
+                          </a:blip>
+                          <a:stretch>
+                            <a:fillRect/>
+                          </a:stretch>
+                        </pic:blipFill>
+                        <pic:spPr>
+                          <a:xfrm>
+                            <a:off x="0" y="0"/>
+                            <a:ext cx="1703705" cy="1218565"/>
+                          </a:xfrm>
+                          <a:prstGeom prst="rect">
+                            <a:avLst/>
+                          </a:prstGeom>
+                          <a:effectLst>
+                            <a:outerShdw blurRad="50800" dist="38100" dir="2700000" algn="tl" rotWithShape="0">
+                              <a:prstClr val="black">
+                                <a:alpha val="40000"/>
+                              </a:prstClr>
+                            </a:outerShdw>
+                          </a:effectLst>
+                        </pic:spPr>
+                      </pic:pic>
+                    </a:graphicData>
+                  </a:graphic>
+                  <wp14:sizeRelH relativeFrom="page">
+                    <wp14:pctWidth>0</wp14:pctWidth>
+                  </wp14:sizeRelH>
+                  <wp14:sizeRelV relativeFrom="page">
+                    <wp14:pctHeight>0</wp14:pctHeight>
+                  </wp14:sizeRelV>
+                </wp:anchor>
+              </w:drawing>
+            </w:r>
+            <w:r>
+              <w:rPr>
+                <w:i/>
+              </w:rPr>
+              <w:drawing>
+                <wp:anchor distT="0" distB="0" distL="114300" distR="114300" simplePos="0" relativeHeight="251658240" behindDoc="0" locked="0" layoutInCell="1" allowOverlap="1" wp14:anchorId="0BF937D5" wp14:editId="39DD6255">
+                  <wp:simplePos x="0" y="0"/>
+                  <wp:positionH relativeFrom="column">
+                    <wp:posOffset>99611</wp:posOffset>
+                  </wp:positionH>
+                  <wp:positionV relativeFrom="paragraph">
+                    <wp:posOffset>63737</wp:posOffset>
+                  </wp:positionV>
+                  <wp:extent cx="1764665" cy="1219200"/>
+                  <wp:effectExtent l="25400" t="25400" r="89535" b="88900"/>
+                  <wp:wrapThrough wrapText="bothSides">
+                    <wp:wrapPolygon edited="0">
+                      <wp:start x="0" y="-450"/>
+                      <wp:lineTo x="-311" y="-225"/>
+                      <wp:lineTo x="-311" y="22050"/>
+                      <wp:lineTo x="0" y="22950"/>
+                      <wp:lineTo x="22230" y="22950"/>
+                      <wp:lineTo x="22540" y="21375"/>
+                      <wp:lineTo x="22540" y="3375"/>
+                      <wp:lineTo x="22074" y="0"/>
+                      <wp:lineTo x="22074" y="-450"/>
+                      <wp:lineTo x="0" y="-450"/>
+                    </wp:wrapPolygon>
+                  </wp:wrapThrough>
+                  <wp:docPr id="3" name="Picture 3"/>
+                  <wp:cNvGraphicFramePr>
+                    <a:graphicFrameLocks xmlns:a="http://schemas.openxmlformats.org/drawingml/2006/main" noChangeAspect="1"/>
+                  </wp:cNvGraphicFramePr>
+                  <a:graphic xmlns:a="http://schemas.openxmlformats.org/drawingml/2006/main">
+                    <a:graphicData uri="http://schemas.openxmlformats.org/drawingml/2006/picture">
+                      <pic:pic xmlns:pic="http://schemas.openxmlformats.org/drawingml/2006/picture">
+                        <pic:nvPicPr>
+                          <pic:cNvPr id="1" name=""/>
+                          <pic:cNvPicPr/>
+                        </pic:nvPicPr>
+                        <pic:blipFill>
+                          <a:blip r:embed="rId10" cstate="print">
+                            <a:extLst>
+                              <a:ext uri="{28A0092B-C50C-407E-A947-70E740481C1C}">
+                                <a14:useLocalDpi xmlns:a14="http://schemas.microsoft.com/office/drawing/2010/main" val="0"/>
+                              </a:ext>
+                            </a:extLst>
+                          </a:blip>
+                          <a:stretch>
+                            <a:fillRect/>
+                          </a:stretch>
+                        </pic:blipFill>
+                        <pic:spPr>
+                          <a:xfrm>
+                            <a:off x="0" y="0"/>
+                            <a:ext cx="1764665" cy="1219200"/>
+                          </a:xfrm>
+                          <a:prstGeom prst="rect">
+                            <a:avLst/>
+                          </a:prstGeom>
+                          <a:effectLst>
+                            <a:outerShdw blurRad="50800" dist="38100" dir="2700000" algn="tl" rotWithShape="0">
+                              <a:prstClr val="black">
+                                <a:alpha val="40000"/>
+                              </a:prstClr>
+                            </a:outerShdw>
+                          </a:effectLst>
+                        </pic:spPr>
+                      </pic:pic>
+                    </a:graphicData>
+                  </a:graphic>
+                  <wp14:sizeRelH relativeFrom="page">
+                    <wp14:pctWidth>0</wp14:pctWidth>
+                  </wp14:sizeRelH>
+                  <wp14:sizeRelV relativeFrom="page">
+                    <wp14:pctHeight>0</wp14:pctHeight>
+                  </wp14:sizeRelV>
+                </wp:anchor>
+              </w:drawing>
+            </w:r>
+          </w:p>
+          <w:p/>
+          <w:p/>
+          <w:p>
+            <w:r>
+              <w:t xml:space="preserve">A priori los </w:t>
+            </w:r>
+            <w:proofErr w:type="spellStart"/>
+            <w:r>
+              <w:t>graficos</w:t>
+            </w:r>
+            <w:proofErr w:type="spellEnd"/>
+            <w:r>
+              <w:t xml:space="preserve"> muestran que no parece haber diferencias entre los grupos de no de hernias.  Pareciera que hay subgrupos dentro de cada grupo de hernias, sin embargo, el </w:t>
+            </w:r>
+            <w:proofErr w:type="spellStart"/>
+            <w:r>
+              <w:t>diffodi</w:t>
+            </w:r>
+            <w:proofErr w:type="spellEnd"/>
+            <w:r>
+              <w:t xml:space="preserve"> por No de Hernias no parecen tener diferencias. Esto se vera con las </w:t>
+            </w:r>
+            <w:proofErr w:type="gramStart"/>
+            <w:r>
+              <w:t>ANOVAS..</w:t>
+            </w:r>
+            <w:proofErr w:type="gramEnd"/>
+          </w:p>
           <w:p/>
           <w:p/>
           <w:p/>
@@ -1058,7 +1403,7 @@
     </w:p>
     <w:p>
       <w:pPr>
-        <w:pStyle w:val="Ttulo2"/>
+        <w:pStyle w:val="Heading2"/>
       </w:pPr>
       <w:r>
         <w:t>Paso 3 – Rellena la plantilla de contraste</w:t>
@@ -1084,7 +1429,7 @@
     </w:p>
     <w:p>
       <w:pPr>
-        <w:pStyle w:val="Prrafodelista"/>
+        <w:pStyle w:val="ListParagraph"/>
         <w:numPr>
           <w:ilvl w:val="0"/>
           <w:numId w:val="27"/>
@@ -1096,7 +1441,7 @@
     </w:p>
     <w:p>
       <w:pPr>
-        <w:pStyle w:val="Prrafodelista"/>
+        <w:pStyle w:val="ListParagraph"/>
         <w:numPr>
           <w:ilvl w:val="0"/>
           <w:numId w:val="27"/>
@@ -1113,7 +1458,7 @@
     </w:p>
     <w:p>
       <w:pPr>
-        <w:pStyle w:val="Prrafodelista"/>
+        <w:pStyle w:val="ListParagraph"/>
         <w:numPr>
           <w:ilvl w:val="0"/>
           <w:numId w:val="27"/>
@@ -1131,7 +1476,7 @@
     </w:p>
     <w:p>
       <w:pPr>
-        <w:pStyle w:val="Prrafodelista"/>
+        <w:pStyle w:val="ListParagraph"/>
         <w:numPr>
           <w:ilvl w:val="0"/>
           <w:numId w:val="26"/>
@@ -1170,7 +1515,7 @@
     </w:p>
     <w:p>
       <w:pPr>
-        <w:pStyle w:val="Prrafodelista"/>
+        <w:pStyle w:val="ListParagraph"/>
         <w:numPr>
           <w:ilvl w:val="0"/>
           <w:numId w:val="26"/>
@@ -1858,9 +2203,30 @@
         </w:rPr>
       </w:pPr>
     </w:p>
+    <w:p>
+      <w:pPr>
+        <w:rPr>
+          <w:color w:val="3B3838" w:themeColor="background2" w:themeShade="40"/>
+        </w:rPr>
+      </w:pPr>
+    </w:p>
+    <w:p>
+      <w:pPr>
+        <w:rPr>
+          <w:color w:val="3B3838" w:themeColor="background2" w:themeShade="40"/>
+        </w:rPr>
+      </w:pPr>
+    </w:p>
+    <w:p>
+      <w:pPr>
+        <w:rPr>
+          <w:color w:val="3B3838" w:themeColor="background2" w:themeShade="40"/>
+        </w:rPr>
+      </w:pPr>
+    </w:p>
     <w:tbl>
       <w:tblPr>
-        <w:tblStyle w:val="Cuadrculadetablaclara"/>
+        <w:tblStyle w:val="TableGridLight"/>
         <w:tblW w:w="0" w:type="auto"/>
         <w:tblLook w:val="04A0" w:firstRow="1" w:lastRow="0" w:firstColumn="1" w:lastColumn="0" w:noHBand="0" w:noVBand="1"/>
       </w:tblPr>
@@ -1882,10 +2248,31 @@
               <w:rPr>
                 <w:b/>
               </w:rPr>
+              <w:lastRenderedPageBreak/>
               <w:t>Define la H1 o hipótesis de investigación:</w:t>
             </w:r>
           </w:p>
-          <w:p/>
+          <w:p>
+            <w:r>
+              <w:t xml:space="preserve">Existen </w:t>
+            </w:r>
+            <w:proofErr w:type="spellStart"/>
+            <w:r>
+              <w:t>difencias</w:t>
+            </w:r>
+            <w:proofErr w:type="spellEnd"/>
+            <w:r>
+              <w:t xml:space="preserve"> en el </w:t>
+            </w:r>
+            <w:proofErr w:type="spellStart"/>
+            <w:r>
+              <w:t>diffodi</w:t>
+            </w:r>
+            <w:proofErr w:type="spellEnd"/>
+            <w:r>
+              <w:t>(mejoría) entre alguno de los grupos de No de Hernias (Sin Hernias, 1 Hernia, 2 Hernias)</w:t>
+            </w:r>
+          </w:p>
           <w:p/>
           <w:p/>
         </w:tc>
@@ -1909,6 +2296,30 @@
             </w:r>
           </w:p>
           <w:p/>
+          <w:p>
+            <w:r>
+              <w:t xml:space="preserve">NO </w:t>
+            </w:r>
+            <w:r>
+              <w:t xml:space="preserve">Existen </w:t>
+            </w:r>
+            <w:proofErr w:type="spellStart"/>
+            <w:r>
+              <w:t>difencias</w:t>
+            </w:r>
+            <w:proofErr w:type="spellEnd"/>
+            <w:r>
+              <w:t xml:space="preserve"> en el </w:t>
+            </w:r>
+            <w:proofErr w:type="spellStart"/>
+            <w:r>
+              <w:t>diffodi</w:t>
+            </w:r>
+            <w:proofErr w:type="spellEnd"/>
+            <w:r>
+              <w:t>(mejoría) entre alguno de los grupos de No de Hernias (Sin Hernias, 1 Hernia, 2 Hernias)</w:t>
+            </w:r>
+          </w:p>
           <w:p/>
         </w:tc>
       </w:tr>
@@ -1978,6 +2389,600 @@
             </w:r>
           </w:p>
           <w:p/>
+          <w:p>
+            <w:r>
+              <w:t xml:space="preserve">Al ser grupos independientes, en donde se compara una media por un factor de mas de </w:t>
+            </w:r>
+            <w:proofErr w:type="gramStart"/>
+            <w:r>
+              <w:t>dos(</w:t>
+            </w:r>
+            <w:proofErr w:type="gramEnd"/>
+            <w:r>
+              <w:t>2) grupos se debe utilizar el concepto de ANOVAS y al ser independientes.</w:t>
+            </w:r>
+          </w:p>
+          <w:p/>
+          <w:p>
+            <w:pPr>
+              <w:rPr>
+                <w:b/>
+                <w:bCs/>
+              </w:rPr>
+            </w:pPr>
+            <w:r>
+              <w:rPr>
+                <w:b/>
+                <w:bCs/>
+              </w:rPr>
+              <w:t>Calculamos ANOVA…</w:t>
+            </w:r>
+          </w:p>
+          <w:p>
+            <w:r>
+              <w:drawing>
+                <wp:anchor distT="0" distB="0" distL="114300" distR="114300" simplePos="0" relativeHeight="251661312" behindDoc="0" locked="0" layoutInCell="1" allowOverlap="1" wp14:anchorId="1C1C7E70" wp14:editId="575C3F93">
+                  <wp:simplePos x="0" y="0"/>
+                  <wp:positionH relativeFrom="column">
+                    <wp:posOffset>2540</wp:posOffset>
+                  </wp:positionH>
+                  <wp:positionV relativeFrom="paragraph">
+                    <wp:posOffset>159385</wp:posOffset>
+                  </wp:positionV>
+                  <wp:extent cx="2092960" cy="517525"/>
+                  <wp:effectExtent l="25400" t="25400" r="91440" b="92075"/>
+                  <wp:wrapThrough wrapText="bothSides">
+                    <wp:wrapPolygon edited="0">
+                      <wp:start x="0" y="-1060"/>
+                      <wp:lineTo x="-262" y="-530"/>
+                      <wp:lineTo x="-262" y="22793"/>
+                      <wp:lineTo x="0" y="24913"/>
+                      <wp:lineTo x="22150" y="24913"/>
+                      <wp:lineTo x="22413" y="16432"/>
+                      <wp:lineTo x="22413" y="7951"/>
+                      <wp:lineTo x="22019" y="0"/>
+                      <wp:lineTo x="22019" y="-1060"/>
+                      <wp:lineTo x="0" y="-1060"/>
+                    </wp:wrapPolygon>
+                  </wp:wrapThrough>
+                  <wp:docPr id="9" name="Picture 9"/>
+                  <wp:cNvGraphicFramePr>
+                    <a:graphicFrameLocks xmlns:a="http://schemas.openxmlformats.org/drawingml/2006/main" noChangeAspect="1"/>
+                  </wp:cNvGraphicFramePr>
+                  <a:graphic xmlns:a="http://schemas.openxmlformats.org/drawingml/2006/main">
+                    <a:graphicData uri="http://schemas.openxmlformats.org/drawingml/2006/picture">
+                      <pic:pic xmlns:pic="http://schemas.openxmlformats.org/drawingml/2006/picture">
+                        <pic:nvPicPr>
+                          <pic:cNvPr id="1" name=""/>
+                          <pic:cNvPicPr/>
+                        </pic:nvPicPr>
+                        <pic:blipFill>
+                          <a:blip r:embed="rId11" cstate="print">
+                            <a:extLst>
+                              <a:ext uri="{28A0092B-C50C-407E-A947-70E740481C1C}">
+                                <a14:useLocalDpi xmlns:a14="http://schemas.microsoft.com/office/drawing/2010/main" val="0"/>
+                              </a:ext>
+                            </a:extLst>
+                          </a:blip>
+                          <a:stretch>
+                            <a:fillRect/>
+                          </a:stretch>
+                        </pic:blipFill>
+                        <pic:spPr>
+                          <a:xfrm>
+                            <a:off x="0" y="0"/>
+                            <a:ext cx="2092960" cy="517525"/>
+                          </a:xfrm>
+                          <a:prstGeom prst="rect">
+                            <a:avLst/>
+                          </a:prstGeom>
+                          <a:effectLst>
+                            <a:outerShdw blurRad="50800" dist="38100" dir="2700000" algn="tl" rotWithShape="0">
+                              <a:prstClr val="black">
+                                <a:alpha val="40000"/>
+                              </a:prstClr>
+                            </a:outerShdw>
+                          </a:effectLst>
+                        </pic:spPr>
+                      </pic:pic>
+                    </a:graphicData>
+                  </a:graphic>
+                  <wp14:sizeRelH relativeFrom="page">
+                    <wp14:pctWidth>0</wp14:pctWidth>
+                  </wp14:sizeRelH>
+                  <wp14:sizeRelV relativeFrom="page">
+                    <wp14:pctHeight>0</wp14:pctHeight>
+                  </wp14:sizeRelV>
+                </wp:anchor>
+              </w:drawing>
+            </w:r>
+          </w:p>
+          <w:p>
+            <w:r>
+              <w:t>Como se veía en las descriptiva, no hay diferencia</w:t>
+            </w:r>
+            <w:r>
+              <w:t>s entre ninguno de los grupos.</w:t>
+            </w:r>
+          </w:p>
+          <w:p/>
+          <w:p/>
+          <w:p/>
+          <w:p>
+            <w:pPr>
+              <w:rPr>
+                <w:b/>
+                <w:bCs/>
+              </w:rPr>
+            </w:pPr>
+            <w:r>
+              <w:rPr>
+                <w:b/>
+                <w:bCs/>
+              </w:rPr>
+              <w:t>COMPROBAMOS NORMALIDAD (USANDO LOS RESIDUALES DE LA ANOVA)</w:t>
+            </w:r>
+          </w:p>
+          <w:p>
+            <w:r>
+              <w:drawing>
+                <wp:anchor distT="0" distB="0" distL="114300" distR="114300" simplePos="0" relativeHeight="251662336" behindDoc="0" locked="0" layoutInCell="1" allowOverlap="1" wp14:anchorId="1D25C275" wp14:editId="1457608E">
+                  <wp:simplePos x="0" y="0"/>
+                  <wp:positionH relativeFrom="column">
+                    <wp:posOffset>28575</wp:posOffset>
+                  </wp:positionH>
+                  <wp:positionV relativeFrom="paragraph">
+                    <wp:posOffset>158666</wp:posOffset>
+                  </wp:positionV>
+                  <wp:extent cx="2090818" cy="828148"/>
+                  <wp:effectExtent l="25400" t="25400" r="93980" b="86360"/>
+                  <wp:wrapThrough wrapText="bothSides">
+                    <wp:wrapPolygon edited="0">
+                      <wp:start x="0" y="-663"/>
+                      <wp:lineTo x="-262" y="-331"/>
+                      <wp:lineTo x="-262" y="22196"/>
+                      <wp:lineTo x="0" y="23521"/>
+                      <wp:lineTo x="22177" y="23521"/>
+                      <wp:lineTo x="22440" y="20871"/>
+                      <wp:lineTo x="22440" y="4969"/>
+                      <wp:lineTo x="22046" y="0"/>
+                      <wp:lineTo x="22046" y="-663"/>
+                      <wp:lineTo x="0" y="-663"/>
+                    </wp:wrapPolygon>
+                  </wp:wrapThrough>
+                  <wp:docPr id="10" name="Picture 10"/>
+                  <wp:cNvGraphicFramePr>
+                    <a:graphicFrameLocks xmlns:a="http://schemas.openxmlformats.org/drawingml/2006/main" noChangeAspect="1"/>
+                  </wp:cNvGraphicFramePr>
+                  <a:graphic xmlns:a="http://schemas.openxmlformats.org/drawingml/2006/main">
+                    <a:graphicData uri="http://schemas.openxmlformats.org/drawingml/2006/picture">
+                      <pic:pic xmlns:pic="http://schemas.openxmlformats.org/drawingml/2006/picture">
+                        <pic:nvPicPr>
+                          <pic:cNvPr id="1" name=""/>
+                          <pic:cNvPicPr/>
+                        </pic:nvPicPr>
+                        <pic:blipFill>
+                          <a:blip r:embed="rId12" cstate="print">
+                            <a:extLst>
+                              <a:ext uri="{28A0092B-C50C-407E-A947-70E740481C1C}">
+                                <a14:useLocalDpi xmlns:a14="http://schemas.microsoft.com/office/drawing/2010/main" val="0"/>
+                              </a:ext>
+                            </a:extLst>
+                          </a:blip>
+                          <a:stretch>
+                            <a:fillRect/>
+                          </a:stretch>
+                        </pic:blipFill>
+                        <pic:spPr>
+                          <a:xfrm>
+                            <a:off x="0" y="0"/>
+                            <a:ext cx="2090818" cy="828148"/>
+                          </a:xfrm>
+                          <a:prstGeom prst="rect">
+                            <a:avLst/>
+                          </a:prstGeom>
+                          <a:effectLst>
+                            <a:outerShdw blurRad="50800" dist="38100" dir="2700000" algn="tl" rotWithShape="0">
+                              <a:prstClr val="black">
+                                <a:alpha val="40000"/>
+                              </a:prstClr>
+                            </a:outerShdw>
+                          </a:effectLst>
+                        </pic:spPr>
+                      </pic:pic>
+                    </a:graphicData>
+                  </a:graphic>
+                  <wp14:sizeRelH relativeFrom="page">
+                    <wp14:pctWidth>0</wp14:pctWidth>
+                  </wp14:sizeRelH>
+                  <wp14:sizeRelV relativeFrom="page">
+                    <wp14:pctHeight>0</wp14:pctHeight>
+                  </wp14:sizeRelV>
+                </wp:anchor>
+              </w:drawing>
+            </w:r>
+          </w:p>
+          <w:p>
+            <w:pPr>
+              <w:rPr>
+                <w:b/>
+                <w:bCs/>
+              </w:rPr>
+            </w:pPr>
+            <w:proofErr w:type="spellStart"/>
+            <w:r>
+              <w:t>Shapiro-Wilk</w:t>
+            </w:r>
+            <w:proofErr w:type="spellEnd"/>
+            <w:r>
+              <w:t xml:space="preserve"> muestra que los datos no siguen una distribución Normal. De haber sido Normales, el siguiente paso era validar igualdad de Varianzas con </w:t>
+            </w:r>
+            <w:proofErr w:type="spellStart"/>
+            <w:r>
+              <w:t>Levene.test</w:t>
+            </w:r>
+            <w:proofErr w:type="spellEnd"/>
+            <w:r>
+              <w:t xml:space="preserve">.  En este caso no es necesario y debo usar </w:t>
+            </w:r>
+            <w:r>
+              <w:rPr>
+                <w:b/>
+                <w:bCs/>
+              </w:rPr>
+              <w:t>KRUSKAL-WALLIS</w:t>
+            </w:r>
+          </w:p>
+          <w:p>
+            <w:pPr>
+              <w:rPr>
+                <w:b/>
+                <w:bCs/>
+              </w:rPr>
+            </w:pPr>
+            <w:r>
+              <w:rPr>
+                <w:b/>
+                <w:bCs/>
+              </w:rPr>
+              <w:drawing>
+                <wp:anchor distT="0" distB="0" distL="114300" distR="114300" simplePos="0" relativeHeight="251663360" behindDoc="0" locked="0" layoutInCell="1" allowOverlap="1" wp14:anchorId="4AE69902" wp14:editId="65510B87">
+                  <wp:simplePos x="0" y="0"/>
+                  <wp:positionH relativeFrom="column">
+                    <wp:posOffset>104775</wp:posOffset>
+                  </wp:positionH>
+                  <wp:positionV relativeFrom="paragraph">
+                    <wp:posOffset>123190</wp:posOffset>
+                  </wp:positionV>
+                  <wp:extent cx="1450340" cy="1002030"/>
+                  <wp:effectExtent l="25400" t="25400" r="86360" b="90170"/>
+                  <wp:wrapThrough wrapText="bothSides">
+                    <wp:wrapPolygon edited="0">
+                      <wp:start x="0" y="-548"/>
+                      <wp:lineTo x="-378" y="-274"/>
+                      <wp:lineTo x="-378" y="21627"/>
+                      <wp:lineTo x="0" y="23270"/>
+                      <wp:lineTo x="22319" y="23270"/>
+                      <wp:lineTo x="22697" y="21627"/>
+                      <wp:lineTo x="22697" y="4106"/>
+                      <wp:lineTo x="22130" y="0"/>
+                      <wp:lineTo x="22130" y="-548"/>
+                      <wp:lineTo x="0" y="-548"/>
+                    </wp:wrapPolygon>
+                  </wp:wrapThrough>
+                  <wp:docPr id="11" name="Picture 11"/>
+                  <wp:cNvGraphicFramePr>
+                    <a:graphicFrameLocks xmlns:a="http://schemas.openxmlformats.org/drawingml/2006/main" noChangeAspect="1"/>
+                  </wp:cNvGraphicFramePr>
+                  <a:graphic xmlns:a="http://schemas.openxmlformats.org/drawingml/2006/main">
+                    <a:graphicData uri="http://schemas.openxmlformats.org/drawingml/2006/picture">
+                      <pic:pic xmlns:pic="http://schemas.openxmlformats.org/drawingml/2006/picture">
+                        <pic:nvPicPr>
+                          <pic:cNvPr id="1" name=""/>
+                          <pic:cNvPicPr/>
+                        </pic:nvPicPr>
+                        <pic:blipFill>
+                          <a:blip r:embed="rId13" cstate="print">
+                            <a:extLst>
+                              <a:ext uri="{28A0092B-C50C-407E-A947-70E740481C1C}">
+                                <a14:useLocalDpi xmlns:a14="http://schemas.microsoft.com/office/drawing/2010/main" val="0"/>
+                              </a:ext>
+                            </a:extLst>
+                          </a:blip>
+                          <a:stretch>
+                            <a:fillRect/>
+                          </a:stretch>
+                        </pic:blipFill>
+                        <pic:spPr>
+                          <a:xfrm>
+                            <a:off x="0" y="0"/>
+                            <a:ext cx="1450340" cy="1002030"/>
+                          </a:xfrm>
+                          <a:prstGeom prst="rect">
+                            <a:avLst/>
+                          </a:prstGeom>
+                          <a:effectLst>
+                            <a:outerShdw blurRad="50800" dist="38100" dir="2700000" algn="tl" rotWithShape="0">
+                              <a:prstClr val="black">
+                                <a:alpha val="40000"/>
+                              </a:prstClr>
+                            </a:outerShdw>
+                          </a:effectLst>
+                        </pic:spPr>
+                      </pic:pic>
+                    </a:graphicData>
+                  </a:graphic>
+                  <wp14:sizeRelH relativeFrom="page">
+                    <wp14:pctWidth>0</wp14:pctWidth>
+                  </wp14:sizeRelH>
+                  <wp14:sizeRelV relativeFrom="page">
+                    <wp14:pctHeight>0</wp14:pctHeight>
+                  </wp14:sizeRelV>
+                </wp:anchor>
+              </w:drawing>
+            </w:r>
+          </w:p>
+          <w:p>
+            <w:pPr>
+              <w:rPr>
+                <w:b/>
+                <w:bCs/>
+              </w:rPr>
+            </w:pPr>
+          </w:p>
+          <w:p>
+            <w:pPr>
+              <w:rPr>
+                <w:b/>
+                <w:bCs/>
+              </w:rPr>
+            </w:pPr>
+            <w:proofErr w:type="spellStart"/>
+            <w:r>
+              <w:rPr>
+                <w:b/>
+                <w:bCs/>
+              </w:rPr>
+              <w:t>Plot</w:t>
+            </w:r>
+            <w:proofErr w:type="spellEnd"/>
+            <w:r>
+              <w:rPr>
+                <w:b/>
+                <w:bCs/>
+              </w:rPr>
+              <w:t>(residuales)</w:t>
+            </w:r>
+          </w:p>
+          <w:p>
+            <w:pPr>
+              <w:rPr>
+                <w:b/>
+                <w:bCs/>
+              </w:rPr>
+            </w:pPr>
+          </w:p>
+          <w:p>
+            <w:pPr>
+              <w:rPr>
+                <w:b/>
+                <w:bCs/>
+              </w:rPr>
+            </w:pPr>
+          </w:p>
+          <w:p>
+            <w:pPr>
+              <w:rPr>
+                <w:b/>
+                <w:bCs/>
+              </w:rPr>
+            </w:pPr>
+          </w:p>
+          <w:p>
+            <w:pPr>
+              <w:rPr>
+                <w:b/>
+                <w:bCs/>
+              </w:rPr>
+            </w:pPr>
+          </w:p>
+          <w:p>
+            <w:pPr>
+              <w:rPr>
+                <w:b/>
+                <w:bCs/>
+              </w:rPr>
+            </w:pPr>
+          </w:p>
+          <w:p>
+            <w:pPr>
+              <w:rPr>
+                <w:b/>
+                <w:bCs/>
+              </w:rPr>
+            </w:pPr>
+          </w:p>
+          <w:p>
+            <w:pPr>
+              <w:rPr>
+                <w:b/>
+                <w:bCs/>
+              </w:rPr>
+            </w:pPr>
+          </w:p>
+          <w:p>
+            <w:pPr>
+              <w:rPr>
+                <w:b/>
+                <w:bCs/>
+              </w:rPr>
+            </w:pPr>
+          </w:p>
+          <w:p>
+            <w:pPr>
+              <w:rPr>
+                <w:b/>
+                <w:bCs/>
+              </w:rPr>
+            </w:pPr>
+            <w:r>
+              <w:rPr>
+                <w:b/>
+                <w:bCs/>
+              </w:rPr>
+              <w:t>TEST-KRUSKALL – WALLIS (residuales no Normales)</w:t>
+            </w:r>
+          </w:p>
+          <w:p/>
+          <w:p/>
+          <w:p>
+            <w:r>
+              <w:drawing>
+                <wp:anchor distT="0" distB="0" distL="114300" distR="114300" simplePos="0" relativeHeight="251664384" behindDoc="0" locked="0" layoutInCell="1" allowOverlap="1" wp14:anchorId="475E7E91" wp14:editId="70A147CC">
+                  <wp:simplePos x="0" y="0"/>
+                  <wp:positionH relativeFrom="column">
+                    <wp:posOffset>3175</wp:posOffset>
+                  </wp:positionH>
+                  <wp:positionV relativeFrom="paragraph">
+                    <wp:posOffset>-5715</wp:posOffset>
+                  </wp:positionV>
+                  <wp:extent cx="1889393" cy="588375"/>
+                  <wp:effectExtent l="25400" t="25400" r="92075" b="85090"/>
+                  <wp:wrapThrough wrapText="bothSides">
+                    <wp:wrapPolygon edited="0">
+                      <wp:start x="0" y="-933"/>
+                      <wp:lineTo x="-290" y="-467"/>
+                      <wp:lineTo x="-290" y="21927"/>
+                      <wp:lineTo x="0" y="24259"/>
+                      <wp:lineTo x="22217" y="24259"/>
+                      <wp:lineTo x="22508" y="21927"/>
+                      <wp:lineTo x="22508" y="6998"/>
+                      <wp:lineTo x="22072" y="0"/>
+                      <wp:lineTo x="22072" y="-933"/>
+                      <wp:lineTo x="0" y="-933"/>
+                    </wp:wrapPolygon>
+                  </wp:wrapThrough>
+                  <wp:docPr id="12" name="Picture 12"/>
+                  <wp:cNvGraphicFramePr>
+                    <a:graphicFrameLocks xmlns:a="http://schemas.openxmlformats.org/drawingml/2006/main" noChangeAspect="1"/>
+                  </wp:cNvGraphicFramePr>
+                  <a:graphic xmlns:a="http://schemas.openxmlformats.org/drawingml/2006/main">
+                    <a:graphicData uri="http://schemas.openxmlformats.org/drawingml/2006/picture">
+                      <pic:pic xmlns:pic="http://schemas.openxmlformats.org/drawingml/2006/picture">
+                        <pic:nvPicPr>
+                          <pic:cNvPr id="1" name=""/>
+                          <pic:cNvPicPr/>
+                        </pic:nvPicPr>
+                        <pic:blipFill>
+                          <a:blip r:embed="rId14" cstate="print">
+                            <a:extLst>
+                              <a:ext uri="{28A0092B-C50C-407E-A947-70E740481C1C}">
+                                <a14:useLocalDpi xmlns:a14="http://schemas.microsoft.com/office/drawing/2010/main" val="0"/>
+                              </a:ext>
+                            </a:extLst>
+                          </a:blip>
+                          <a:stretch>
+                            <a:fillRect/>
+                          </a:stretch>
+                        </pic:blipFill>
+                        <pic:spPr>
+                          <a:xfrm>
+                            <a:off x="0" y="0"/>
+                            <a:ext cx="1889393" cy="588375"/>
+                          </a:xfrm>
+                          <a:prstGeom prst="rect">
+                            <a:avLst/>
+                          </a:prstGeom>
+                          <a:effectLst>
+                            <a:outerShdw blurRad="50800" dist="38100" dir="2700000" algn="tl" rotWithShape="0">
+                              <a:prstClr val="black">
+                                <a:alpha val="40000"/>
+                              </a:prstClr>
+                            </a:outerShdw>
+                          </a:effectLst>
+                        </pic:spPr>
+                      </pic:pic>
+                    </a:graphicData>
+                  </a:graphic>
+                  <wp14:sizeRelH relativeFrom="page">
+                    <wp14:pctWidth>0</wp14:pctWidth>
+                  </wp14:sizeRelH>
+                  <wp14:sizeRelV relativeFrom="page">
+                    <wp14:pctHeight>0</wp14:pctHeight>
+                  </wp14:sizeRelV>
+                </wp:anchor>
+              </w:drawing>
+            </w:r>
+            <w:r>
+              <w:t xml:space="preserve">Como se ve el </w:t>
+            </w:r>
+            <w:proofErr w:type="spellStart"/>
+            <w:r>
+              <w:t>Kruskall-wallis</w:t>
+            </w:r>
+            <w:proofErr w:type="spellEnd"/>
+            <w:r>
+              <w:t xml:space="preserve"> indica que no hay diferencias</w:t>
+            </w:r>
+          </w:p>
+          <w:p/>
+          <w:p/>
+          <w:p/>
+          <w:p/>
+          <w:p/>
+          <w:p/>
+          <w:p>
+            <w:pPr>
+              <w:rPr>
+                <w:b/>
+                <w:bCs/>
+              </w:rPr>
+            </w:pPr>
+            <w:r>
+              <w:rPr>
+                <w:b/>
+                <w:bCs/>
+              </w:rPr>
+              <w:t>TUKEY HSD</w:t>
+            </w:r>
+          </w:p>
+          <w:p>
+            <w:r>
+              <w:t xml:space="preserve">Al no haber </w:t>
+            </w:r>
+            <w:proofErr w:type="spellStart"/>
+            <w:r>
+              <w:t>diferncias</w:t>
+            </w:r>
+            <w:proofErr w:type="spellEnd"/>
+            <w:r>
+              <w:t xml:space="preserve"> en el </w:t>
+            </w:r>
+            <w:proofErr w:type="spellStart"/>
+            <w:r>
+              <w:t>diff</w:t>
+            </w:r>
+            <w:proofErr w:type="spellEnd"/>
+            <w:r>
+              <w:t xml:space="preserve"> </w:t>
+            </w:r>
+            <w:proofErr w:type="spellStart"/>
+            <w:r>
+              <w:t>odi</w:t>
+            </w:r>
+            <w:proofErr w:type="spellEnd"/>
+            <w:r>
+              <w:t xml:space="preserve"> por ninguno de los grupos no es necesario hacer el test TUKEY </w:t>
+            </w:r>
+            <w:proofErr w:type="gramStart"/>
+            <w:r>
+              <w:t>THD  pues</w:t>
+            </w:r>
+            <w:proofErr w:type="gramEnd"/>
+            <w:r>
+              <w:t xml:space="preserve"> este solo sirve para ver que grupo es el que presenta diferencias, en este caso no aplica</w:t>
+            </w:r>
+          </w:p>
           <w:p/>
           <w:p>
             <w:pPr>
@@ -2015,6 +3020,7 @@
               <w:rPr>
                 <w:b/>
               </w:rPr>
+              <w:lastRenderedPageBreak/>
               <w:t>Significación o p-valor:</w:t>
             </w:r>
           </w:p>
@@ -2024,7 +3030,10 @@
               <w:t xml:space="preserve">p-valor </w:t>
             </w:r>
             <w:r>
-              <w:t>= __________</w:t>
+              <w:t xml:space="preserve">= </w:t>
+            </w:r>
+            <w:r>
+              <w:t>0.1275</w:t>
             </w:r>
           </w:p>
           <w:p/>
@@ -2045,11 +3054,83 @@
               <w:rPr>
                 <w:b/>
               </w:rPr>
-              <w:lastRenderedPageBreak/>
-              <w:t>Respuesta:</w:t>
-            </w:r>
-          </w:p>
-          <w:p/>
+              <w:t>Respuest</w:t>
+            </w:r>
+            <w:r>
+              <w:rPr>
+                <w:b/>
+              </w:rPr>
+              <w:t>a:</w:t>
+            </w:r>
+          </w:p>
+          <w:p>
+            <w:pPr>
+              <w:rPr>
+                <w:b/>
+              </w:rPr>
+            </w:pPr>
+          </w:p>
+          <w:p>
+            <w:pPr>
+              <w:rPr>
+                <w:bCs/>
+              </w:rPr>
+            </w:pPr>
+            <w:r>
+              <w:rPr>
+                <w:bCs/>
+              </w:rPr>
+              <w:t xml:space="preserve">Luego de realizado el test de Normalidad de las </w:t>
+            </w:r>
+            <w:proofErr w:type="spellStart"/>
+            <w:r>
+              <w:rPr>
+                <w:bCs/>
+              </w:rPr>
+              <w:t>Anovas</w:t>
+            </w:r>
+            <w:proofErr w:type="spellEnd"/>
+            <w:r>
+              <w:rPr>
+                <w:bCs/>
+              </w:rPr>
+              <w:t xml:space="preserve">, y al no salir o seguir una distribución Normal procedimos con el test de KRUSKALL-WALLIS y el </w:t>
+            </w:r>
+            <w:proofErr w:type="spellStart"/>
+            <w:r>
+              <w:rPr>
+                <w:bCs/>
+              </w:rPr>
+              <w:t>pvalor</w:t>
+            </w:r>
+            <w:proofErr w:type="spellEnd"/>
+            <w:r>
+              <w:rPr>
+                <w:bCs/>
+              </w:rPr>
+              <w:t xml:space="preserve"> dio &gt; 0,</w:t>
+            </w:r>
+            <w:proofErr w:type="gramStart"/>
+            <w:r>
+              <w:rPr>
+                <w:bCs/>
+              </w:rPr>
+              <w:t>0</w:t>
+            </w:r>
+            <w:r>
+              <w:rPr>
+                <w:bCs/>
+              </w:rPr>
+              <w:t>5 ,</w:t>
+            </w:r>
+            <w:proofErr w:type="gramEnd"/>
+            <w:r>
+              <w:rPr>
+                <w:bCs/>
+              </w:rPr>
+              <w:t xml:space="preserve"> lo que indica que no hay diferencias</w:t>
+            </w:r>
+          </w:p>
           <w:p/>
           <w:p/>
         </w:tc>
@@ -2058,7 +3139,7 @@
     <w:p/>
     <w:p>
       <w:pPr>
-        <w:pStyle w:val="Ttulo2"/>
+        <w:pStyle w:val="Heading2"/>
       </w:pPr>
       <w:r>
         <w:t xml:space="preserve">Paso 4 – Conclusión </w:t>
@@ -2071,7 +3152,7 @@
     </w:p>
     <w:tbl>
       <w:tblPr>
-        <w:tblStyle w:val="Cuadrculadetablaclara"/>
+        <w:tblStyle w:val="TableGridLight"/>
         <w:tblW w:w="0" w:type="auto"/>
         <w:tblLook w:val="04A0" w:firstRow="1" w:lastRow="0" w:firstColumn="1" w:lastColumn="0" w:noHBand="0" w:noVBand="1"/>
       </w:tblPr>
@@ -2100,7 +3181,145 @@
               <w:rPr>
                 <w:i/>
               </w:rPr>
-              <w:t>Utiliza la información de test y los gráficos y estadísticos que has calculado</w:t>
+              <w:t xml:space="preserve">Utiliza la información </w:t>
+            </w:r>
+            <w:proofErr w:type="gramStart"/>
+            <w:r>
+              <w:rPr>
+                <w:i/>
+              </w:rPr>
+              <w:t>de test</w:t>
+            </w:r>
+            <w:proofErr w:type="gramEnd"/>
+            <w:r>
+              <w:rPr>
+                <w:i/>
+              </w:rPr>
+              <w:t xml:space="preserve"> y los gráficos y estadísticos que has calculado</w:t>
+            </w:r>
+          </w:p>
+          <w:p>
+            <w:pPr>
+              <w:rPr>
+                <w:i/>
+              </w:rPr>
+            </w:pPr>
+          </w:p>
+          <w:p>
+            <w:pPr>
+              <w:rPr>
+                <w:i/>
+              </w:rPr>
+            </w:pPr>
+            <w:r>
+              <w:rPr>
+                <w:i/>
+              </w:rPr>
+              <w:t xml:space="preserve">Tal como ya demostraban los </w:t>
+            </w:r>
+            <w:proofErr w:type="spellStart"/>
+            <w:r>
+              <w:rPr>
+                <w:i/>
+              </w:rPr>
+              <w:t>graficos</w:t>
+            </w:r>
+            <w:proofErr w:type="spellEnd"/>
+            <w:r>
+              <w:rPr>
+                <w:i/>
+              </w:rPr>
+              <w:t xml:space="preserve"> descriptivos no parecía haber diferencias claras de </w:t>
+            </w:r>
+            <w:proofErr w:type="spellStart"/>
+            <w:r>
+              <w:rPr>
+                <w:i/>
+              </w:rPr>
+              <w:t>diff</w:t>
+            </w:r>
+            <w:proofErr w:type="spellEnd"/>
+            <w:r>
+              <w:rPr>
+                <w:i/>
+              </w:rPr>
+              <w:t xml:space="preserve"> </w:t>
+            </w:r>
+            <w:proofErr w:type="spellStart"/>
+            <w:r>
+              <w:rPr>
+                <w:i/>
+              </w:rPr>
+              <w:t>odi</w:t>
+            </w:r>
+            <w:proofErr w:type="spellEnd"/>
+            <w:r>
+              <w:rPr>
+                <w:i/>
+              </w:rPr>
+              <w:t xml:space="preserve"> por </w:t>
+            </w:r>
+            <w:proofErr w:type="spellStart"/>
+            <w:r>
+              <w:rPr>
+                <w:i/>
+              </w:rPr>
+              <w:t>Numro</w:t>
+            </w:r>
+            <w:proofErr w:type="spellEnd"/>
+            <w:r>
+              <w:rPr>
+                <w:i/>
+              </w:rPr>
+              <w:t xml:space="preserve"> de hernias.</w:t>
+            </w:r>
+          </w:p>
+          <w:p>
+            <w:pPr>
+              <w:rPr>
+                <w:i/>
+              </w:rPr>
+            </w:pPr>
+          </w:p>
+          <w:p>
+            <w:pPr>
+              <w:rPr>
+                <w:i/>
+              </w:rPr>
+            </w:pPr>
+            <w:r>
+              <w:rPr>
+                <w:i/>
+              </w:rPr>
+              <w:t xml:space="preserve">Realizados los ANOVAS, si eran datos normales y luego de aplicar el </w:t>
+            </w:r>
+            <w:proofErr w:type="spellStart"/>
+            <w:r>
+              <w:rPr>
+                <w:i/>
+              </w:rPr>
+              <w:t>Kruskall-wallis</w:t>
+            </w:r>
+            <w:proofErr w:type="spellEnd"/>
+            <w:r>
+              <w:rPr>
+                <w:i/>
+              </w:rPr>
+              <w:t xml:space="preserve"> podemos concluir que NO EXISTEN DIFERENCIAS (MEJORIAS) en la variable </w:t>
+            </w:r>
+            <w:proofErr w:type="spellStart"/>
+            <w:r>
+              <w:rPr>
+                <w:i/>
+              </w:rPr>
+              <w:t>diff-oddi</w:t>
+            </w:r>
+            <w:proofErr w:type="spellEnd"/>
+            <w:r>
+              <w:rPr>
+                <w:i/>
+              </w:rPr>
+              <w:t xml:space="preserve"> cuando se analizan por el factor No de Hernias (Sin Hernia, 1 Hernia, 2 Hernias) y nos quedamos con la H0</w:t>
             </w:r>
           </w:p>
           <w:p/>
@@ -2116,7 +3335,7 @@
     </w:tbl>
     <w:p>
       <w:pPr>
-        <w:pStyle w:val="Ttulo1"/>
+        <w:pStyle w:val="Heading1"/>
         <w:jc w:val="center"/>
       </w:pPr>
       <w:r>
@@ -2135,12 +3354,13 @@
     </w:p>
     <w:p>
       <w:r>
+        <w:lastRenderedPageBreak/>
         <w:t>Y lo haremos solamente para el grupo de pacientes con el tratamiento convencional</w:t>
       </w:r>
     </w:p>
     <w:p>
       <w:pPr>
-        <w:pStyle w:val="Prrafodelista"/>
+        <w:pStyle w:val="ListParagraph"/>
         <w:numPr>
           <w:ilvl w:val="0"/>
           <w:numId w:val="22"/>
@@ -2473,7 +3693,7 @@
     <w:p/>
     <w:p>
       <w:pPr>
-        <w:pStyle w:val="Ttulo2"/>
+        <w:pStyle w:val="Heading2"/>
       </w:pPr>
       <w:r>
         <w:t>Paso 1 – Define la preguntas u objetivo</w:t>
@@ -2481,7 +3701,7 @@
     </w:p>
     <w:tbl>
       <w:tblPr>
-        <w:tblStyle w:val="Cuadrculadetablaclara"/>
+        <w:tblStyle w:val="TableGridLight"/>
         <w:tblW w:w="0" w:type="auto"/>
         <w:tblLook w:val="04A0" w:firstRow="1" w:lastRow="0" w:firstColumn="1" w:lastColumn="0" w:noHBand="0" w:noVBand="1"/>
       </w:tblPr>
@@ -2521,16 +3741,15 @@
     </w:p>
     <w:p>
       <w:pPr>
-        <w:pStyle w:val="Ttulo2"/>
-      </w:pPr>
-      <w:r>
-        <w:lastRenderedPageBreak/>
+        <w:pStyle w:val="Heading2"/>
+      </w:pPr>
+      <w:r>
         <w:t>Paso 2 – Describe la pregunta con estadística descriptiva</w:t>
       </w:r>
     </w:p>
     <w:tbl>
       <w:tblPr>
-        <w:tblStyle w:val="Cuadrculadetablaclara"/>
+        <w:tblStyle w:val="TableGridLight"/>
         <w:tblW w:w="0" w:type="auto"/>
         <w:tblLook w:val="04A0" w:firstRow="1" w:lastRow="0" w:firstColumn="1" w:lastColumn="0" w:noHBand="0" w:noVBand="1"/>
       </w:tblPr>
@@ -2557,7 +3776,7 @@
           </w:p>
           <w:p>
             <w:pPr>
-              <w:pStyle w:val="Prrafodelista"/>
+              <w:pStyle w:val="ListParagraph"/>
               <w:numPr>
                 <w:ilvl w:val="0"/>
                 <w:numId w:val="18"/>
@@ -2583,7 +3802,7 @@
           </w:p>
           <w:p>
             <w:pPr>
-              <w:pStyle w:val="Prrafodelista"/>
+              <w:pStyle w:val="ListParagraph"/>
               <w:numPr>
                 <w:ilvl w:val="0"/>
                 <w:numId w:val="18"/>
@@ -2601,7 +3820,7 @@
           </w:p>
           <w:p>
             <w:pPr>
-              <w:pStyle w:val="Prrafodelista"/>
+              <w:pStyle w:val="ListParagraph"/>
               <w:numPr>
                 <w:ilvl w:val="0"/>
                 <w:numId w:val="18"/>
@@ -2637,7 +3856,7 @@
     </w:p>
     <w:p>
       <w:pPr>
-        <w:pStyle w:val="Ttulo2"/>
+        <w:pStyle w:val="Heading2"/>
       </w:pPr>
       <w:r>
         <w:t>Paso 3 – Rellena la plantilla de contraste</w:t>
@@ -2645,7 +3864,7 @@
     </w:p>
     <w:tbl>
       <w:tblPr>
-        <w:tblStyle w:val="Cuadrculadetablaclara"/>
+        <w:tblStyle w:val="TableGridLight"/>
         <w:tblW w:w="0" w:type="auto"/>
         <w:tblLook w:val="04A0" w:firstRow="1" w:lastRow="0" w:firstColumn="1" w:lastColumn="0" w:noHBand="0" w:noVBand="1"/>
       </w:tblPr>
@@ -2737,6 +3956,7 @@
               <w:rPr>
                 <w:b/>
               </w:rPr>
+              <w:lastRenderedPageBreak/>
               <w:t>Umbral de contraste (</w:t>
             </w:r>
             <w:proofErr w:type="spellStart"/>
@@ -2906,7 +4126,7 @@
     </w:p>
     <w:p>
       <w:pPr>
-        <w:pStyle w:val="Ttulo2"/>
+        <w:pStyle w:val="Heading2"/>
       </w:pPr>
       <w:r>
         <w:t xml:space="preserve">Paso 4 – Conclusión </w:t>
@@ -2914,7 +4134,7 @@
     </w:p>
     <w:tbl>
       <w:tblPr>
-        <w:tblStyle w:val="Cuadrculadetablaclara"/>
+        <w:tblStyle w:val="TableGridLight"/>
         <w:tblW w:w="0" w:type="auto"/>
         <w:tblLook w:val="04A0" w:firstRow="1" w:lastRow="0" w:firstColumn="1" w:lastColumn="0" w:noHBand="0" w:noVBand="1"/>
       </w:tblPr>
@@ -2990,8 +4210,8 @@
     </w:p>
     <w:p/>
     <w:sectPr>
-      <w:headerReference w:type="default" r:id="rId8"/>
-      <w:footerReference w:type="default" r:id="rId9"/>
+      <w:headerReference w:type="default" r:id="rId15"/>
+      <w:footerReference w:type="default" r:id="rId16"/>
       <w:pgSz w:w="11906" w:h="16838"/>
       <w:pgMar w:top="1440" w:right="1080" w:bottom="1440" w:left="1080" w:header="708" w:footer="708" w:gutter="0"/>
       <w:cols w:space="708"/>
@@ -3002,7 +4222,7 @@
 </file>
 
 <file path=word/endnotes.xml><?xml version="1.0" encoding="utf-8"?>
-<w:endnotes xmlns:wpc="http://schemas.microsoft.com/office/word/2010/wordprocessingCanvas" xmlns:mc="http://schemas.openxmlformats.org/markup-compatibility/2006" xmlns:o="urn:schemas-microsoft-com:office:office" xmlns:r="http://schemas.openxmlformats.org/officeDocument/2006/relationships" xmlns:m="http://schemas.openxmlformats.org/officeDocument/2006/math" xmlns:v="urn:schemas-microsoft-com:vml" xmlns:wp14="http://schemas.microsoft.com/office/word/2010/wordprocessingDrawing" xmlns:wp="http://schemas.openxmlformats.org/drawingml/2006/wordprocessingDrawing" xmlns:w10="urn:schemas-microsoft-com:office:word" xmlns:w="http://schemas.openxmlformats.org/wordprocessingml/2006/main" xmlns:w14="http://schemas.microsoft.com/office/word/2010/wordml" xmlns:w15="http://schemas.microsoft.com/office/word/2012/wordml" xmlns:wpg="http://schemas.microsoft.com/office/word/2010/wordprocessingGroup" xmlns:wpi="http://schemas.microsoft.com/office/word/2010/wordprocessingInk" xmlns:wne="http://schemas.microsoft.com/office/word/2006/wordml" xmlns:wps="http://schemas.microsoft.com/office/word/2010/wordprocessingShape" mc:Ignorable="w14 w15 wp14">
+<w:endnotes xmlns:wpc="http://schemas.microsoft.com/office/word/2010/wordprocessingCanvas" xmlns:cx="http://schemas.microsoft.com/office/drawing/2014/chartex" xmlns:cx1="http://schemas.microsoft.com/office/drawing/2015/9/8/chartex" xmlns:cx2="http://schemas.microsoft.com/office/drawing/2015/10/21/chartex" xmlns:cx3="http://schemas.microsoft.com/office/drawing/2016/5/9/chartex" xmlns:cx4="http://schemas.microsoft.com/office/drawing/2016/5/10/chartex" xmlns:cx5="http://schemas.microsoft.com/office/drawing/2016/5/11/chartex" xmlns:cx6="http://schemas.microsoft.com/office/drawing/2016/5/12/chartex" xmlns:cx7="http://schemas.microsoft.com/office/drawing/2016/5/13/chartex" xmlns:cx8="http://schemas.microsoft.com/office/drawing/2016/5/14/chartex" xmlns:mc="http://schemas.openxmlformats.org/markup-compatibility/2006" xmlns:aink="http://schemas.microsoft.com/office/drawing/2016/ink" xmlns:am3d="http://schemas.microsoft.com/office/drawing/2017/model3d" xmlns:o="urn:schemas-microsoft-com:office:office" xmlns:r="http://schemas.openxmlformats.org/officeDocument/2006/relationships" xmlns:m="http://schemas.openxmlformats.org/officeDocument/2006/math" xmlns:v="urn:schemas-microsoft-com:vml" xmlns:wp14="http://schemas.microsoft.com/office/word/2010/wordprocessingDrawing" xmlns:wp="http://schemas.openxmlformats.org/drawingml/2006/wordprocessingDrawing" xmlns:w10="urn:schemas-microsoft-com:office:word" xmlns:w="http://schemas.openxmlformats.org/wordprocessingml/2006/main" xmlns:w14="http://schemas.microsoft.com/office/word/2010/wordml" xmlns:w15="http://schemas.microsoft.com/office/word/2012/wordml" xmlns:w16cex="http://schemas.microsoft.com/office/word/2018/wordml/cex" xmlns:w16cid="http://schemas.microsoft.com/office/word/2016/wordml/cid" xmlns:w16="http://schemas.microsoft.com/office/word/2018/wordml" xmlns:w16se="http://schemas.microsoft.com/office/word/2015/wordml/symex" xmlns:wpg="http://schemas.microsoft.com/office/word/2010/wordprocessingGroup" xmlns:wpi="http://schemas.microsoft.com/office/word/2010/wordprocessingInk" xmlns:wne="http://schemas.microsoft.com/office/word/2006/wordml" xmlns:wps="http://schemas.microsoft.com/office/word/2010/wordprocessingShape" mc:Ignorable="w14 w15 w16se w16cid w16 w16cex wp14">
   <w:endnote w:type="separator" w:id="-1">
     <w:p>
       <w:pPr>
@@ -3027,7 +4247,7 @@
 </file>
 
 <file path=word/footer1.xml><?xml version="1.0" encoding="utf-8"?>
-<w:ftr xmlns:wpc="http://schemas.microsoft.com/office/word/2010/wordprocessingCanvas" xmlns:mc="http://schemas.openxmlformats.org/markup-compatibility/2006" xmlns:o="urn:schemas-microsoft-com:office:office" xmlns:r="http://schemas.openxmlformats.org/officeDocument/2006/relationships" xmlns:m="http://schemas.openxmlformats.org/officeDocument/2006/math" xmlns:v="urn:schemas-microsoft-com:vml" xmlns:wp14="http://schemas.microsoft.com/office/word/2010/wordprocessingDrawing" xmlns:wp="http://schemas.openxmlformats.org/drawingml/2006/wordprocessingDrawing" xmlns:w10="urn:schemas-microsoft-com:office:word" xmlns:w="http://schemas.openxmlformats.org/wordprocessingml/2006/main" xmlns:w14="http://schemas.microsoft.com/office/word/2010/wordml" xmlns:w15="http://schemas.microsoft.com/office/word/2012/wordml" xmlns:wpg="http://schemas.microsoft.com/office/word/2010/wordprocessingGroup" xmlns:wpi="http://schemas.microsoft.com/office/word/2010/wordprocessingInk" xmlns:wne="http://schemas.microsoft.com/office/word/2006/wordml" xmlns:wps="http://schemas.microsoft.com/office/word/2010/wordprocessingShape" mc:Ignorable="w14 w15 wp14">
+<w:ftr xmlns:wpc="http://schemas.microsoft.com/office/word/2010/wordprocessingCanvas" xmlns:cx="http://schemas.microsoft.com/office/drawing/2014/chartex" xmlns:cx1="http://schemas.microsoft.com/office/drawing/2015/9/8/chartex" xmlns:cx2="http://schemas.microsoft.com/office/drawing/2015/10/21/chartex" xmlns:cx3="http://schemas.microsoft.com/office/drawing/2016/5/9/chartex" xmlns:cx4="http://schemas.microsoft.com/office/drawing/2016/5/10/chartex" xmlns:cx5="http://schemas.microsoft.com/office/drawing/2016/5/11/chartex" xmlns:cx6="http://schemas.microsoft.com/office/drawing/2016/5/12/chartex" xmlns:cx7="http://schemas.microsoft.com/office/drawing/2016/5/13/chartex" xmlns:cx8="http://schemas.microsoft.com/office/drawing/2016/5/14/chartex" xmlns:mc="http://schemas.openxmlformats.org/markup-compatibility/2006" xmlns:aink="http://schemas.microsoft.com/office/drawing/2016/ink" xmlns:am3d="http://schemas.microsoft.com/office/drawing/2017/model3d" xmlns:o="urn:schemas-microsoft-com:office:office" xmlns:r="http://schemas.openxmlformats.org/officeDocument/2006/relationships" xmlns:m="http://schemas.openxmlformats.org/officeDocument/2006/math" xmlns:v="urn:schemas-microsoft-com:vml" xmlns:wp14="http://schemas.microsoft.com/office/word/2010/wordprocessingDrawing" xmlns:wp="http://schemas.openxmlformats.org/drawingml/2006/wordprocessingDrawing" xmlns:w10="urn:schemas-microsoft-com:office:word" xmlns:w="http://schemas.openxmlformats.org/wordprocessingml/2006/main" xmlns:w14="http://schemas.microsoft.com/office/word/2010/wordml" xmlns:w15="http://schemas.microsoft.com/office/word/2012/wordml" xmlns:w16cex="http://schemas.microsoft.com/office/word/2018/wordml/cex" xmlns:w16cid="http://schemas.microsoft.com/office/word/2016/wordml/cid" xmlns:w16="http://schemas.microsoft.com/office/word/2018/wordml" xmlns:w16se="http://schemas.microsoft.com/office/word/2015/wordml/symex" xmlns:wpg="http://schemas.microsoft.com/office/word/2010/wordprocessingGroup" xmlns:wpi="http://schemas.microsoft.com/office/word/2010/wordprocessingInk" xmlns:wne="http://schemas.microsoft.com/office/word/2006/wordml" xmlns:wps="http://schemas.microsoft.com/office/word/2010/wordprocessingShape" mc:Ignorable="w14 w15 w16se w16cid w16 w16cex wp14">
   <w:sdt>
     <w:sdtPr>
       <w:id w:val="-1540973566"/>
@@ -3045,7 +4265,7 @@
     <w:sdtContent>
       <w:p>
         <w:pPr>
-          <w:pStyle w:val="Piedepgina"/>
+          <w:pStyle w:val="Footer"/>
           <w:jc w:val="right"/>
           <w:rPr>
             <w:color w:val="595959" w:themeColor="text1" w:themeTint="A6"/>
@@ -3058,7 +4278,7 @@
             <w:lang w:eastAsia="es-ES"/>
           </w:rPr>
           <w:drawing>
-            <wp:anchor distT="0" distB="0" distL="114300" distR="114300" simplePos="0" relativeHeight="251664384" behindDoc="0" locked="0" layoutInCell="1" allowOverlap="1" wp14:anchorId="629E7593" wp14:editId="741186CE">
+            <wp:anchor distT="0" distB="0" distL="114300" distR="114300" simplePos="0" relativeHeight="251664384" behindDoc="0" locked="0" layoutInCell="1" allowOverlap="1" wp14:anchorId="569B0351" wp14:editId="13DB2E0B">
               <wp:simplePos x="0" y="0"/>
               <wp:positionH relativeFrom="column">
                 <wp:posOffset>-337654</wp:posOffset>
@@ -3156,14 +4376,14 @@
   </w:sdt>
   <w:p>
     <w:pPr>
-      <w:pStyle w:val="Piedepgina"/>
+      <w:pStyle w:val="Footer"/>
     </w:pPr>
   </w:p>
 </w:ftr>
 </file>
 
 <file path=word/footnotes.xml><?xml version="1.0" encoding="utf-8"?>
-<w:footnotes xmlns:wpc="http://schemas.microsoft.com/office/word/2010/wordprocessingCanvas" xmlns:mc="http://schemas.openxmlformats.org/markup-compatibility/2006" xmlns:o="urn:schemas-microsoft-com:office:office" xmlns:r="http://schemas.openxmlformats.org/officeDocument/2006/relationships" xmlns:m="http://schemas.openxmlformats.org/officeDocument/2006/math" xmlns:v="urn:schemas-microsoft-com:vml" xmlns:wp14="http://schemas.microsoft.com/office/word/2010/wordprocessingDrawing" xmlns:wp="http://schemas.openxmlformats.org/drawingml/2006/wordprocessingDrawing" xmlns:w10="urn:schemas-microsoft-com:office:word" xmlns:w="http://schemas.openxmlformats.org/wordprocessingml/2006/main" xmlns:w14="http://schemas.microsoft.com/office/word/2010/wordml" xmlns:w15="http://schemas.microsoft.com/office/word/2012/wordml" xmlns:wpg="http://schemas.microsoft.com/office/word/2010/wordprocessingGroup" xmlns:wpi="http://schemas.microsoft.com/office/word/2010/wordprocessingInk" xmlns:wne="http://schemas.microsoft.com/office/word/2006/wordml" xmlns:wps="http://schemas.microsoft.com/office/word/2010/wordprocessingShape" mc:Ignorable="w14 w15 wp14">
+<w:footnotes xmlns:wpc="http://schemas.microsoft.com/office/word/2010/wordprocessingCanvas" xmlns:cx="http://schemas.microsoft.com/office/drawing/2014/chartex" xmlns:cx1="http://schemas.microsoft.com/office/drawing/2015/9/8/chartex" xmlns:cx2="http://schemas.microsoft.com/office/drawing/2015/10/21/chartex" xmlns:cx3="http://schemas.microsoft.com/office/drawing/2016/5/9/chartex" xmlns:cx4="http://schemas.microsoft.com/office/drawing/2016/5/10/chartex" xmlns:cx5="http://schemas.microsoft.com/office/drawing/2016/5/11/chartex" xmlns:cx6="http://schemas.microsoft.com/office/drawing/2016/5/12/chartex" xmlns:cx7="http://schemas.microsoft.com/office/drawing/2016/5/13/chartex" xmlns:cx8="http://schemas.microsoft.com/office/drawing/2016/5/14/chartex" xmlns:mc="http://schemas.openxmlformats.org/markup-compatibility/2006" xmlns:aink="http://schemas.microsoft.com/office/drawing/2016/ink" xmlns:am3d="http://schemas.microsoft.com/office/drawing/2017/model3d" xmlns:o="urn:schemas-microsoft-com:office:office" xmlns:r="http://schemas.openxmlformats.org/officeDocument/2006/relationships" xmlns:m="http://schemas.openxmlformats.org/officeDocument/2006/math" xmlns:v="urn:schemas-microsoft-com:vml" xmlns:wp14="http://schemas.microsoft.com/office/word/2010/wordprocessingDrawing" xmlns:wp="http://schemas.openxmlformats.org/drawingml/2006/wordprocessingDrawing" xmlns:w10="urn:schemas-microsoft-com:office:word" xmlns:w="http://schemas.openxmlformats.org/wordprocessingml/2006/main" xmlns:w14="http://schemas.microsoft.com/office/word/2010/wordml" xmlns:w15="http://schemas.microsoft.com/office/word/2012/wordml" xmlns:w16cex="http://schemas.microsoft.com/office/word/2018/wordml/cex" xmlns:w16cid="http://schemas.microsoft.com/office/word/2016/wordml/cid" xmlns:w16="http://schemas.microsoft.com/office/word/2018/wordml" xmlns:w16se="http://schemas.microsoft.com/office/word/2015/wordml/symex" xmlns:wpg="http://schemas.microsoft.com/office/word/2010/wordprocessingGroup" xmlns:wpi="http://schemas.microsoft.com/office/word/2010/wordprocessingInk" xmlns:wne="http://schemas.microsoft.com/office/word/2006/wordml" xmlns:wps="http://schemas.microsoft.com/office/word/2010/wordprocessingShape" mc:Ignorable="w14 w15 w16se w16cid w16 w16cex wp14">
   <w:footnote w:type="separator" w:id="-1">
     <w:p>
       <w:pPr>
@@ -3188,7 +4408,7 @@
 </file>
 
 <file path=word/header1.xml><?xml version="1.0" encoding="utf-8"?>
-<w:hdr xmlns:wpc="http://schemas.microsoft.com/office/word/2010/wordprocessingCanvas" xmlns:mc="http://schemas.openxmlformats.org/markup-compatibility/2006" xmlns:o="urn:schemas-microsoft-com:office:office" xmlns:r="http://schemas.openxmlformats.org/officeDocument/2006/relationships" xmlns:m="http://schemas.openxmlformats.org/officeDocument/2006/math" xmlns:v="urn:schemas-microsoft-com:vml" xmlns:wp14="http://schemas.microsoft.com/office/word/2010/wordprocessingDrawing" xmlns:wp="http://schemas.openxmlformats.org/drawingml/2006/wordprocessingDrawing" xmlns:w10="urn:schemas-microsoft-com:office:word" xmlns:w="http://schemas.openxmlformats.org/wordprocessingml/2006/main" xmlns:w14="http://schemas.microsoft.com/office/word/2010/wordml" xmlns:w15="http://schemas.microsoft.com/office/word/2012/wordml" xmlns:wpg="http://schemas.microsoft.com/office/word/2010/wordprocessingGroup" xmlns:wpi="http://schemas.microsoft.com/office/word/2010/wordprocessingInk" xmlns:wne="http://schemas.microsoft.com/office/word/2006/wordml" xmlns:wps="http://schemas.microsoft.com/office/word/2010/wordprocessingShape" mc:Ignorable="w14 w15 wp14">
+<w:hdr xmlns:wpc="http://schemas.microsoft.com/office/word/2010/wordprocessingCanvas" xmlns:cx="http://schemas.microsoft.com/office/drawing/2014/chartex" xmlns:cx1="http://schemas.microsoft.com/office/drawing/2015/9/8/chartex" xmlns:cx2="http://schemas.microsoft.com/office/drawing/2015/10/21/chartex" xmlns:cx3="http://schemas.microsoft.com/office/drawing/2016/5/9/chartex" xmlns:cx4="http://schemas.microsoft.com/office/drawing/2016/5/10/chartex" xmlns:cx5="http://schemas.microsoft.com/office/drawing/2016/5/11/chartex" xmlns:cx6="http://schemas.microsoft.com/office/drawing/2016/5/12/chartex" xmlns:cx7="http://schemas.microsoft.com/office/drawing/2016/5/13/chartex" xmlns:cx8="http://schemas.microsoft.com/office/drawing/2016/5/14/chartex" xmlns:mc="http://schemas.openxmlformats.org/markup-compatibility/2006" xmlns:aink="http://schemas.microsoft.com/office/drawing/2016/ink" xmlns:am3d="http://schemas.microsoft.com/office/drawing/2017/model3d" xmlns:o="urn:schemas-microsoft-com:office:office" xmlns:r="http://schemas.openxmlformats.org/officeDocument/2006/relationships" xmlns:m="http://schemas.openxmlformats.org/officeDocument/2006/math" xmlns:v="urn:schemas-microsoft-com:vml" xmlns:wp14="http://schemas.microsoft.com/office/word/2010/wordprocessingDrawing" xmlns:wp="http://schemas.openxmlformats.org/drawingml/2006/wordprocessingDrawing" xmlns:w10="urn:schemas-microsoft-com:office:word" xmlns:w="http://schemas.openxmlformats.org/wordprocessingml/2006/main" xmlns:w14="http://schemas.microsoft.com/office/word/2010/wordml" xmlns:w15="http://schemas.microsoft.com/office/word/2012/wordml" xmlns:w16cex="http://schemas.microsoft.com/office/word/2018/wordml/cex" xmlns:w16cid="http://schemas.microsoft.com/office/word/2016/wordml/cid" xmlns:w16="http://schemas.microsoft.com/office/word/2018/wordml" xmlns:w16se="http://schemas.microsoft.com/office/word/2015/wordml/symex" xmlns:wpg="http://schemas.microsoft.com/office/word/2010/wordprocessingGroup" xmlns:wpi="http://schemas.microsoft.com/office/word/2010/wordprocessingInk" xmlns:wne="http://schemas.microsoft.com/office/word/2006/wordml" xmlns:wps="http://schemas.microsoft.com/office/word/2010/wordprocessingShape" mc:Ignorable="w14 w15 w16se w16cid w16 w16cex wp14">
   <w:p>
     <w:pPr>
       <w:pStyle w:val="NormalWeb"/>
@@ -3199,7 +4419,7 @@
         <w:noProof/>
       </w:rPr>
       <w:drawing>
-        <wp:anchor distT="0" distB="0" distL="114300" distR="114300" simplePos="0" relativeHeight="251655165" behindDoc="0" locked="0" layoutInCell="1" allowOverlap="1" wp14:anchorId="1E29B5F5" wp14:editId="413649C0">
+        <wp:anchor distT="0" distB="0" distL="114300" distR="114300" simplePos="0" relativeHeight="251655165" behindDoc="0" locked="0" layoutInCell="1" allowOverlap="1" wp14:anchorId="5433B36A" wp14:editId="5E76BAF4">
           <wp:simplePos x="0" y="0"/>
           <wp:positionH relativeFrom="page">
             <wp:posOffset>159385</wp:posOffset>
@@ -3273,7 +4493,7 @@
       <mc:AlternateContent>
         <mc:Choice Requires="wps">
           <w:drawing>
-            <wp:anchor distT="0" distB="0" distL="114300" distR="114300" simplePos="0" relativeHeight="251666432" behindDoc="0" locked="0" layoutInCell="1" allowOverlap="1" wp14:anchorId="5AB82B1B" wp14:editId="665A9B46">
+            <wp:anchor distT="0" distB="0" distL="114300" distR="114300" simplePos="0" relativeHeight="251666432" behindDoc="0" locked="0" layoutInCell="1" allowOverlap="1" wp14:anchorId="0BEF0D7E" wp14:editId="6CE54EFF">
               <wp:simplePos x="0" y="0"/>
               <wp:positionH relativeFrom="margin">
                 <wp:posOffset>-322096</wp:posOffset>
@@ -3308,7 +4528,7 @@
                       <w:txbxContent>
                         <w:p>
                           <w:pPr>
-                            <w:pStyle w:val="Encabezado"/>
+                            <w:pStyle w:val="Header"/>
                             <w:jc w:val="center"/>
                             <w:rPr>
                               <w:color w:val="03C4EB"/>
@@ -3355,16 +4575,16 @@
         </mc:Choice>
         <mc:Fallback>
           <w:pict>
-            <v:shapetype w14:anchorId="5AB82B1B" id="_x0000_t202" coordsize="21600,21600" o:spt="202" path="m,l,21600r21600,l21600,xe">
+            <v:shapetype w14:anchorId="0BEF0D7E" id="_x0000_t202" coordsize="21600,21600" o:spt="202" path="m,l,21600r21600,l21600,xe">
               <v:stroke joinstyle="miter"/>
               <v:path gradientshapeok="t" o:connecttype="rect"/>
             </v:shapetype>
-            <v:shape id="Cuadro de texto 7" o:spid="_x0000_s1026" type="#_x0000_t202" style="position:absolute;margin-left:-25.35pt;margin-top:.35pt;width:556.7pt;height:47.25pt;z-index:251666432;visibility:visible;mso-wrap-style:square;mso-width-percent:0;mso-height-percent:0;mso-wrap-distance-left:9pt;mso-wrap-distance-top:0;mso-wrap-distance-right:9pt;mso-wrap-distance-bottom:0;mso-position-horizontal:absolute;mso-position-horizontal-relative:margin;mso-position-vertical:absolute;mso-position-vertical-relative:text;mso-width-percent:0;mso-height-percent:0;mso-width-relative:margin;mso-height-relative:margin;v-text-anchor:top" o:gfxdata="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" filled="f" stroked="f" strokeweight=".5pt">
+            <v:shape id="Cuadro de texto 7" o:spid="_x0000_s1026" type="#_x0000_t202" style="position:absolute;margin-left:-25.35pt;margin-top:.35pt;width:556.7pt;height:47.25pt;z-index:251666432;visibility:visible;mso-wrap-style:square;mso-width-percent:0;mso-height-percent:0;mso-wrap-distance-left:9pt;mso-wrap-distance-top:0;mso-wrap-distance-right:9pt;mso-wrap-distance-bottom:0;mso-position-horizontal:absolute;mso-position-horizontal-relative:margin;mso-position-vertical:absolute;mso-position-vertical-relative:text;mso-width-percent:0;mso-height-percent:0;mso-width-relative:margin;mso-height-relative:margin;v-text-anchor:top" o:gfxdata="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" filled="f" stroked="f" strokeweight=".5pt">
               <v:textbox>
                 <w:txbxContent>
                   <w:p>
                     <w:pPr>
-                      <w:pStyle w:val="Encabezado"/>
+                      <w:pStyle w:val="Header"/>
                       <w:jc w:val="center"/>
                       <w:rPr>
                         <w:color w:val="03C4EB"/>
@@ -3407,7 +4627,7 @@
       <mc:AlternateContent>
         <mc:Choice Requires="wps">
           <w:drawing>
-            <wp:anchor distT="0" distB="0" distL="114300" distR="114300" simplePos="0" relativeHeight="251657215" behindDoc="0" locked="0" layoutInCell="1" allowOverlap="1" wp14:anchorId="3D03BEEC" wp14:editId="53C02C30">
+            <wp:anchor distT="0" distB="0" distL="114300" distR="114300" simplePos="0" relativeHeight="251657215" behindDoc="0" locked="0" layoutInCell="1" allowOverlap="1" wp14:anchorId="34147DA1" wp14:editId="11246009">
               <wp:simplePos x="0" y="0"/>
               <wp:positionH relativeFrom="margin">
                 <wp:align>center</wp:align>
@@ -3456,7 +4676,7 @@
                       <w:txbxContent>
                         <w:p>
                           <w:pPr>
-                            <w:pStyle w:val="Encabezado"/>
+                            <w:pStyle w:val="Header"/>
                             <w:jc w:val="center"/>
                             <w:rPr>
                               <w:rFonts w:eastAsiaTheme="minorEastAsia"/>
@@ -3497,12 +4717,12 @@
         </mc:Choice>
         <mc:Fallback>
           <w:pict>
-            <v:shape w14:anchorId="3D03BEEC" id="Cuadro de texto 2" o:spid="_x0000_s1027" type="#_x0000_t202" style="position:absolute;margin-left:0;margin-top:-28.25pt;width:556.7pt;height:47.25pt;z-index:251657215;visibility:visible;mso-wrap-style:square;mso-width-percent:0;mso-height-percent:0;mso-wrap-distance-left:9pt;mso-wrap-distance-top:0;mso-wrap-distance-right:9pt;mso-wrap-distance-bottom:0;mso-position-horizontal:center;mso-position-horizontal-relative:margin;mso-position-vertical:absolute;mso-position-vertical-relative:text;mso-width-percent:0;mso-height-percent:0;mso-width-relative:margin;mso-height-relative:margin;v-text-anchor:top" o:gfxdata="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" filled="f" stroked="f" strokeweight=".5pt">
+            <v:shape w14:anchorId="34147DA1" id="Cuadro de texto 2" o:spid="_x0000_s1027" type="#_x0000_t202" style="position:absolute;margin-left:0;margin-top:-28.25pt;width:556.7pt;height:47.25pt;z-index:251657215;visibility:visible;mso-wrap-style:square;mso-width-percent:0;mso-height-percent:0;mso-wrap-distance-left:9pt;mso-wrap-distance-top:0;mso-wrap-distance-right:9pt;mso-wrap-distance-bottom:0;mso-position-horizontal:center;mso-position-horizontal-relative:margin;mso-position-vertical:absolute;mso-position-vertical-relative:text;mso-width-percent:0;mso-height-percent:0;mso-width-relative:margin;mso-height-relative:margin;v-text-anchor:top" o:gfxdata="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" filled="f" stroked="f" strokeweight=".5pt">
               <v:textbox>
                 <w:txbxContent>
                   <w:p>
                     <w:pPr>
-                      <w:pStyle w:val="Encabezado"/>
+                      <w:pStyle w:val="Header"/>
                       <w:jc w:val="center"/>
                       <w:rPr>
                         <w:rFonts w:eastAsiaTheme="minorEastAsia"/>
@@ -3534,7 +4754,7 @@
         <w:noProof/>
       </w:rPr>
       <w:drawing>
-        <wp:anchor distT="0" distB="0" distL="114300" distR="114300" simplePos="0" relativeHeight="251658240" behindDoc="0" locked="0" layoutInCell="1" allowOverlap="1" wp14:anchorId="0E6C2015" wp14:editId="651775A8">
+        <wp:anchor distT="0" distB="0" distL="114300" distR="114300" simplePos="0" relativeHeight="251658240" behindDoc="0" locked="0" layoutInCell="1" allowOverlap="1" wp14:anchorId="3B84E4E1" wp14:editId="744D5AA3">
           <wp:simplePos x="0" y="0"/>
           <wp:positionH relativeFrom="rightMargin">
             <wp:align>left</wp:align>
@@ -3602,8 +4822,8 @@
 </file>
 
 <file path=word/numbering.xml><?xml version="1.0" encoding="utf-8"?>
-<w:numbering xmlns:wpc="http://schemas.microsoft.com/office/word/2010/wordprocessingCanvas" xmlns:mc="http://schemas.openxmlformats.org/markup-compatibility/2006" xmlns:o="urn:schemas-microsoft-com:office:office" xmlns:r="http://schemas.openxmlformats.org/officeDocument/2006/relationships" xmlns:m="http://schemas.openxmlformats.org/officeDocument/2006/math" xmlns:v="urn:schemas-microsoft-com:vml" xmlns:wp14="http://schemas.microsoft.com/office/word/2010/wordprocessingDrawing" xmlns:wp="http://schemas.openxmlformats.org/drawingml/2006/wordprocessingDrawing" xmlns:w10="urn:schemas-microsoft-com:office:word" xmlns:w="http://schemas.openxmlformats.org/wordprocessingml/2006/main" xmlns:w14="http://schemas.microsoft.com/office/word/2010/wordml" xmlns:w15="http://schemas.microsoft.com/office/word/2012/wordml" xmlns:wpg="http://schemas.microsoft.com/office/word/2010/wordprocessingGroup" xmlns:wpi="http://schemas.microsoft.com/office/word/2010/wordprocessingInk" xmlns:wne="http://schemas.microsoft.com/office/word/2006/wordml" xmlns:wps="http://schemas.microsoft.com/office/word/2010/wordprocessingShape" mc:Ignorable="w14 w15 wp14">
-  <w:abstractNum w:abstractNumId="0">
+<w:numbering xmlns:wpc="http://schemas.microsoft.com/office/word/2010/wordprocessingCanvas" xmlns:cx="http://schemas.microsoft.com/office/drawing/2014/chartex" xmlns:cx1="http://schemas.microsoft.com/office/drawing/2015/9/8/chartex" xmlns:cx2="http://schemas.microsoft.com/office/drawing/2015/10/21/chartex" xmlns:cx3="http://schemas.microsoft.com/office/drawing/2016/5/9/chartex" xmlns:cx4="http://schemas.microsoft.com/office/drawing/2016/5/10/chartex" xmlns:cx5="http://schemas.microsoft.com/office/drawing/2016/5/11/chartex" xmlns:cx6="http://schemas.microsoft.com/office/drawing/2016/5/12/chartex" xmlns:cx7="http://schemas.microsoft.com/office/drawing/2016/5/13/chartex" xmlns:cx8="http://schemas.microsoft.com/office/drawing/2016/5/14/chartex" xmlns:mc="http://schemas.openxmlformats.org/markup-compatibility/2006" xmlns:aink="http://schemas.microsoft.com/office/drawing/2016/ink" xmlns:am3d="http://schemas.microsoft.com/office/drawing/2017/model3d" xmlns:o="urn:schemas-microsoft-com:office:office" xmlns:r="http://schemas.openxmlformats.org/officeDocument/2006/relationships" xmlns:m="http://schemas.openxmlformats.org/officeDocument/2006/math" xmlns:v="urn:schemas-microsoft-com:vml" xmlns:wp14="http://schemas.microsoft.com/office/word/2010/wordprocessingDrawing" xmlns:wp="http://schemas.openxmlformats.org/drawingml/2006/wordprocessingDrawing" xmlns:w10="urn:schemas-microsoft-com:office:word" xmlns:w="http://schemas.openxmlformats.org/wordprocessingml/2006/main" xmlns:w14="http://schemas.microsoft.com/office/word/2010/wordml" xmlns:w15="http://schemas.microsoft.com/office/word/2012/wordml" xmlns:w16cex="http://schemas.microsoft.com/office/word/2018/wordml/cex" xmlns:w16cid="http://schemas.microsoft.com/office/word/2016/wordml/cid" xmlns:w16="http://schemas.microsoft.com/office/word/2018/wordml" xmlns:w16se="http://schemas.microsoft.com/office/word/2015/wordml/symex" xmlns:wpg="http://schemas.microsoft.com/office/word/2010/wordprocessingGroup" xmlns:wpi="http://schemas.microsoft.com/office/word/2010/wordprocessingInk" xmlns:wne="http://schemas.microsoft.com/office/word/2006/wordml" xmlns:wps="http://schemas.microsoft.com/office/word/2010/wordprocessingShape" mc:Ignorable="w14 w15 w16se w16cid w16 w16cex wp14">
+  <w:abstractNum w:abstractNumId="0" w15:restartNumberingAfterBreak="0">
     <w:nsid w:val="003C2F23"/>
     <w:multiLevelType w:val="hybridMultilevel"/>
     <w:tmpl w:val="1DAA5988"/>
@@ -3716,7 +4936,7 @@
       </w:rPr>
     </w:lvl>
   </w:abstractNum>
-  <w:abstractNum w:abstractNumId="1">
+  <w:abstractNum w:abstractNumId="1" w15:restartNumberingAfterBreak="0">
     <w:nsid w:val="00DE66BA"/>
     <w:multiLevelType w:val="hybridMultilevel"/>
     <w:tmpl w:val="25488366"/>
@@ -3829,7 +5049,7 @@
       </w:rPr>
     </w:lvl>
   </w:abstractNum>
-  <w:abstractNum w:abstractNumId="2">
+  <w:abstractNum w:abstractNumId="2" w15:restartNumberingAfterBreak="0">
     <w:nsid w:val="038706C4"/>
     <w:multiLevelType w:val="hybridMultilevel"/>
     <w:tmpl w:val="8F680846"/>
@@ -3942,7 +5162,7 @@
       </w:rPr>
     </w:lvl>
   </w:abstractNum>
-  <w:abstractNum w:abstractNumId="3">
+  <w:abstractNum w:abstractNumId="3" w15:restartNumberingAfterBreak="0">
     <w:nsid w:val="04B2429C"/>
     <w:multiLevelType w:val="hybridMultilevel"/>
     <w:tmpl w:val="DE18F7C4"/>
@@ -4054,7 +5274,7 @@
       </w:rPr>
     </w:lvl>
   </w:abstractNum>
-  <w:abstractNum w:abstractNumId="4">
+  <w:abstractNum w:abstractNumId="4" w15:restartNumberingAfterBreak="0">
     <w:nsid w:val="0C072328"/>
     <w:multiLevelType w:val="hybridMultilevel"/>
     <w:tmpl w:val="DA208D0A"/>
@@ -4167,7 +5387,7 @@
       </w:rPr>
     </w:lvl>
   </w:abstractNum>
-  <w:abstractNum w:abstractNumId="5">
+  <w:abstractNum w:abstractNumId="5" w15:restartNumberingAfterBreak="0">
     <w:nsid w:val="0E0A361C"/>
     <w:multiLevelType w:val="multilevel"/>
     <w:tmpl w:val="0A50F4E2"/>
@@ -4280,7 +5500,7 @@
       </w:pPr>
     </w:lvl>
   </w:abstractNum>
-  <w:abstractNum w:abstractNumId="6">
+  <w:abstractNum w:abstractNumId="6" w15:restartNumberingAfterBreak="0">
     <w:nsid w:val="16446000"/>
     <w:multiLevelType w:val="multilevel"/>
     <w:tmpl w:val="32DC7AC0"/>
@@ -4393,7 +5613,7 @@
       </w:pPr>
     </w:lvl>
   </w:abstractNum>
-  <w:abstractNum w:abstractNumId="7">
+  <w:abstractNum w:abstractNumId="7" w15:restartNumberingAfterBreak="0">
     <w:nsid w:val="165D1447"/>
     <w:multiLevelType w:val="hybridMultilevel"/>
     <w:tmpl w:val="3A7C0BEE"/>
@@ -4506,7 +5726,7 @@
       </w:rPr>
     </w:lvl>
   </w:abstractNum>
-  <w:abstractNum w:abstractNumId="8">
+  <w:abstractNum w:abstractNumId="8" w15:restartNumberingAfterBreak="0">
     <w:nsid w:val="18425925"/>
     <w:multiLevelType w:val="hybridMultilevel"/>
     <w:tmpl w:val="76DA0D6A"/>
@@ -4619,7 +5839,7 @@
       </w:rPr>
     </w:lvl>
   </w:abstractNum>
-  <w:abstractNum w:abstractNumId="9">
+  <w:abstractNum w:abstractNumId="9" w15:restartNumberingAfterBreak="0">
     <w:nsid w:val="22E015D7"/>
     <w:multiLevelType w:val="hybridMultilevel"/>
     <w:tmpl w:val="FD3E023E"/>
@@ -4732,7 +5952,7 @@
       </w:rPr>
     </w:lvl>
   </w:abstractNum>
-  <w:abstractNum w:abstractNumId="10">
+  <w:abstractNum w:abstractNumId="10" w15:restartNumberingAfterBreak="0">
     <w:nsid w:val="248F42AA"/>
     <w:multiLevelType w:val="hybridMultilevel"/>
     <w:tmpl w:val="73167A72"/>
@@ -4845,7 +6065,7 @@
       </w:rPr>
     </w:lvl>
   </w:abstractNum>
-  <w:abstractNum w:abstractNumId="11">
+  <w:abstractNum w:abstractNumId="11" w15:restartNumberingAfterBreak="0">
     <w:nsid w:val="258E6BB7"/>
     <w:multiLevelType w:val="hybridMultilevel"/>
     <w:tmpl w:val="4C42D9DA"/>
@@ -4958,7 +6178,7 @@
       </w:rPr>
     </w:lvl>
   </w:abstractNum>
-  <w:abstractNum w:abstractNumId="12">
+  <w:abstractNum w:abstractNumId="12" w15:restartNumberingAfterBreak="0">
     <w:nsid w:val="2877190E"/>
     <w:multiLevelType w:val="hybridMultilevel"/>
     <w:tmpl w:val="B7B88A80"/>
@@ -5071,7 +6291,7 @@
       </w:rPr>
     </w:lvl>
   </w:abstractNum>
-  <w:abstractNum w:abstractNumId="13">
+  <w:abstractNum w:abstractNumId="13" w15:restartNumberingAfterBreak="0">
     <w:nsid w:val="28FA2A92"/>
     <w:multiLevelType w:val="hybridMultilevel"/>
     <w:tmpl w:val="DF2AE4B8"/>
@@ -5184,7 +6404,7 @@
       </w:rPr>
     </w:lvl>
   </w:abstractNum>
-  <w:abstractNum w:abstractNumId="14">
+  <w:abstractNum w:abstractNumId="14" w15:restartNumberingAfterBreak="0">
     <w:nsid w:val="334E7C7C"/>
     <w:multiLevelType w:val="hybridMultilevel"/>
     <w:tmpl w:val="C6EA8E84"/>
@@ -5297,7 +6517,7 @@
       </w:rPr>
     </w:lvl>
   </w:abstractNum>
-  <w:abstractNum w:abstractNumId="15">
+  <w:abstractNum w:abstractNumId="15" w15:restartNumberingAfterBreak="0">
     <w:nsid w:val="337C5C95"/>
     <w:multiLevelType w:val="hybridMultilevel"/>
     <w:tmpl w:val="0B26FE40"/>
@@ -5410,7 +6630,7 @@
       </w:rPr>
     </w:lvl>
   </w:abstractNum>
-  <w:abstractNum w:abstractNumId="16">
+  <w:abstractNum w:abstractNumId="16" w15:restartNumberingAfterBreak="0">
     <w:nsid w:val="38B421A8"/>
     <w:multiLevelType w:val="hybridMultilevel"/>
     <w:tmpl w:val="60204562"/>
@@ -5525,7 +6745,7 @@
       </w:rPr>
     </w:lvl>
   </w:abstractNum>
-  <w:abstractNum w:abstractNumId="17">
+  <w:abstractNum w:abstractNumId="17" w15:restartNumberingAfterBreak="0">
     <w:nsid w:val="3C8B63F1"/>
     <w:multiLevelType w:val="hybridMultilevel"/>
     <w:tmpl w:val="D7C670B6"/>
@@ -5638,7 +6858,7 @@
       </w:rPr>
     </w:lvl>
   </w:abstractNum>
-  <w:abstractNum w:abstractNumId="18">
+  <w:abstractNum w:abstractNumId="18" w15:restartNumberingAfterBreak="0">
     <w:nsid w:val="4B360B22"/>
     <w:multiLevelType w:val="hybridMultilevel"/>
     <w:tmpl w:val="D86AFE26"/>
@@ -5727,7 +6947,7 @@
       </w:pPr>
     </w:lvl>
   </w:abstractNum>
-  <w:abstractNum w:abstractNumId="19">
+  <w:abstractNum w:abstractNumId="19" w15:restartNumberingAfterBreak="0">
     <w:nsid w:val="50CB4E85"/>
     <w:multiLevelType w:val="hybridMultilevel"/>
     <w:tmpl w:val="0DD64E56"/>
@@ -5840,7 +7060,7 @@
       </w:rPr>
     </w:lvl>
   </w:abstractNum>
-  <w:abstractNum w:abstractNumId="20">
+  <w:abstractNum w:abstractNumId="20" w15:restartNumberingAfterBreak="0">
     <w:nsid w:val="52B11556"/>
     <w:multiLevelType w:val="multilevel"/>
     <w:tmpl w:val="7BC21D18"/>
@@ -5953,7 +7173,7 @@
       </w:pPr>
     </w:lvl>
   </w:abstractNum>
-  <w:abstractNum w:abstractNumId="21">
+  <w:abstractNum w:abstractNumId="21" w15:restartNumberingAfterBreak="0">
     <w:nsid w:val="559042E9"/>
     <w:multiLevelType w:val="hybridMultilevel"/>
     <w:tmpl w:val="5D26D734"/>
@@ -6066,7 +7286,7 @@
       </w:rPr>
     </w:lvl>
   </w:abstractNum>
-  <w:abstractNum w:abstractNumId="22">
+  <w:abstractNum w:abstractNumId="22" w15:restartNumberingAfterBreak="0">
     <w:nsid w:val="62827347"/>
     <w:multiLevelType w:val="hybridMultilevel"/>
     <w:tmpl w:val="6D34C212"/>
@@ -6179,7 +7399,7 @@
       </w:rPr>
     </w:lvl>
   </w:abstractNum>
-  <w:abstractNum w:abstractNumId="23">
+  <w:abstractNum w:abstractNumId="23" w15:restartNumberingAfterBreak="0">
     <w:nsid w:val="642B1913"/>
     <w:multiLevelType w:val="hybridMultilevel"/>
     <w:tmpl w:val="443E796A"/>
@@ -6292,7 +7512,7 @@
       </w:rPr>
     </w:lvl>
   </w:abstractNum>
-  <w:abstractNum w:abstractNumId="24">
+  <w:abstractNum w:abstractNumId="24" w15:restartNumberingAfterBreak="0">
     <w:nsid w:val="6FDB7603"/>
     <w:multiLevelType w:val="hybridMultilevel"/>
     <w:tmpl w:val="A934AA76"/>
@@ -6381,7 +7601,7 @@
       </w:pPr>
     </w:lvl>
   </w:abstractNum>
-  <w:abstractNum w:abstractNumId="25">
+  <w:abstractNum w:abstractNumId="25" w15:restartNumberingAfterBreak="0">
     <w:nsid w:val="761F5DA2"/>
     <w:multiLevelType w:val="hybridMultilevel"/>
     <w:tmpl w:val="C8E829CA"/>
@@ -6494,7 +7714,7 @@
       </w:rPr>
     </w:lvl>
   </w:abstractNum>
-  <w:abstractNum w:abstractNumId="26">
+  <w:abstractNum w:abstractNumId="26" w15:restartNumberingAfterBreak="0">
     <w:nsid w:val="773C1800"/>
     <w:multiLevelType w:val="multilevel"/>
     <w:tmpl w:val="EF7E3944"/>
@@ -6695,7 +7915,7 @@
 </file>
 
 <file path=word/styles.xml><?xml version="1.0" encoding="utf-8"?>
-<w:styles xmlns:mc="http://schemas.openxmlformats.org/markup-compatibility/2006" xmlns:r="http://schemas.openxmlformats.org/officeDocument/2006/relationships" xmlns:w="http://schemas.openxmlformats.org/wordprocessingml/2006/main" xmlns:w14="http://schemas.microsoft.com/office/word/2010/wordml" xmlns:w15="http://schemas.microsoft.com/office/word/2012/wordml" mc:Ignorable="w14 w15">
+<w:styles xmlns:mc="http://schemas.openxmlformats.org/markup-compatibility/2006" xmlns:r="http://schemas.openxmlformats.org/officeDocument/2006/relationships" xmlns:w="http://schemas.openxmlformats.org/wordprocessingml/2006/main" xmlns:w14="http://schemas.microsoft.com/office/word/2010/wordml" xmlns:w15="http://schemas.microsoft.com/office/word/2012/wordml" xmlns:w16cex="http://schemas.microsoft.com/office/word/2018/wordml/cex" xmlns:w16cid="http://schemas.microsoft.com/office/word/2016/wordml/cid" xmlns:w16="http://schemas.microsoft.com/office/word/2018/wordml" xmlns:w16se="http://schemas.microsoft.com/office/word/2015/wordml/symex" mc:Ignorable="w14 w15 w16se w16cid w16 w16cex">
   <w:docDefaults>
     <w:rPrDefault>
       <w:rPr>
@@ -6711,7 +7931,7 @@
       </w:pPr>
     </w:pPrDefault>
   </w:docDefaults>
-  <w:latentStyles w:defLockedState="0" w:defUIPriority="99" w:defSemiHidden="0" w:defUnhideWhenUsed="0" w:defQFormat="0" w:count="371">
+  <w:latentStyles w:defLockedState="0" w:defUIPriority="99" w:defSemiHidden="0" w:defUnhideWhenUsed="0" w:defQFormat="0" w:count="376">
     <w:lsdException w:name="Normal" w:uiPriority="0" w:qFormat="1"/>
     <w:lsdException w:name="heading 1" w:uiPriority="9" w:qFormat="1"/>
     <w:lsdException w:name="heading 2" w:semiHidden="1" w:uiPriority="9" w:unhideWhenUsed="1" w:qFormat="1"/>
@@ -6817,7 +8037,6 @@
     <w:lsdException w:name="HTML Sample" w:semiHidden="1" w:unhideWhenUsed="1"/>
     <w:lsdException w:name="HTML Typewriter" w:semiHidden="1" w:unhideWhenUsed="1"/>
     <w:lsdException w:name="HTML Variable" w:semiHidden="1" w:unhideWhenUsed="1"/>
-    <w:lsdException w:name="Normal Table" w:semiHidden="1" w:unhideWhenUsed="1"/>
     <w:lsdException w:name="annotation subject" w:semiHidden="1" w:unhideWhenUsed="1"/>
     <w:lsdException w:name="No List" w:semiHidden="1" w:unhideWhenUsed="1"/>
     <w:lsdException w:name="Outline List 1" w:semiHidden="1" w:unhideWhenUsed="1"/>
@@ -6860,11 +8079,8 @@
     <w:lsdException w:name="Table Contemporary" w:semiHidden="1" w:unhideWhenUsed="1"/>
     <w:lsdException w:name="Table Elegant" w:semiHidden="1" w:unhideWhenUsed="1"/>
     <w:lsdException w:name="Table Professional" w:semiHidden="1" w:unhideWhenUsed="1"/>
-    <w:lsdException w:name="Table Subtle 1" w:semiHidden="1" w:unhideWhenUsed="1"/>
     <w:lsdException w:name="Table Subtle 2" w:semiHidden="1" w:unhideWhenUsed="1"/>
     <w:lsdException w:name="Table Web 1" w:semiHidden="1" w:unhideWhenUsed="1"/>
-    <w:lsdException w:name="Table Web 2" w:semiHidden="1" w:unhideWhenUsed="1"/>
-    <w:lsdException w:name="Table Web 3" w:semiHidden="1" w:unhideWhenUsed="1"/>
     <w:lsdException w:name="Balloon Text" w:semiHidden="1" w:unhideWhenUsed="1"/>
     <w:lsdException w:name="Table Grid" w:uiPriority="39"/>
     <w:lsdException w:name="Table Theme" w:semiHidden="1" w:unhideWhenUsed="1"/>
@@ -7083,6 +8299,11 @@
     <w:lsdException w:name="List Table 5 Dark Accent 6" w:uiPriority="50"/>
     <w:lsdException w:name="List Table 6 Colorful Accent 6" w:uiPriority="51"/>
     <w:lsdException w:name="List Table 7 Colorful Accent 6" w:uiPriority="52"/>
+    <w:lsdException w:name="Mention" w:semiHidden="1" w:unhideWhenUsed="1"/>
+    <w:lsdException w:name="Smart Hyperlink" w:semiHidden="1" w:unhideWhenUsed="1"/>
+    <w:lsdException w:name="Hashtag" w:semiHidden="1" w:unhideWhenUsed="1"/>
+    <w:lsdException w:name="Unresolved Mention" w:semiHidden="1" w:unhideWhenUsed="1"/>
+    <w:lsdException w:name="Smart Link" w:semiHidden="1" w:unhideWhenUsed="1"/>
   </w:latentStyles>
   <w:style w:type="paragraph" w:default="1" w:styleId="Normal">
     <w:name w:val="Normal"/>
@@ -7093,11 +8314,11 @@
       <w:color w:val="7F7F7F" w:themeColor="text1" w:themeTint="80"/>
     </w:rPr>
   </w:style>
-  <w:style w:type="paragraph" w:styleId="Ttulo1">
+  <w:style w:type="paragraph" w:styleId="Heading1">
     <w:name w:val="heading 1"/>
     <w:basedOn w:val="Normal"/>
     <w:next w:val="Normal"/>
-    <w:link w:val="Ttulo1Car"/>
+    <w:link w:val="Heading1Char"/>
     <w:uiPriority w:val="9"/>
     <w:qFormat/>
     <w:rsid w:val="009F05CF"/>
@@ -7115,11 +8336,11 @@
       <w:szCs w:val="32"/>
     </w:rPr>
   </w:style>
-  <w:style w:type="paragraph" w:styleId="Ttulo2">
+  <w:style w:type="paragraph" w:styleId="Heading2">
     <w:name w:val="heading 2"/>
     <w:basedOn w:val="Normal"/>
     <w:next w:val="Normal"/>
-    <w:link w:val="Ttulo2Car"/>
+    <w:link w:val="Heading2Char"/>
     <w:uiPriority w:val="9"/>
     <w:unhideWhenUsed/>
     <w:qFormat/>
@@ -7138,13 +8359,13 @@
       <w:szCs w:val="26"/>
     </w:rPr>
   </w:style>
-  <w:style w:type="character" w:default="1" w:styleId="Fuentedeprrafopredeter">
+  <w:style w:type="character" w:default="1" w:styleId="DefaultParagraphFont">
     <w:name w:val="Default Paragraph Font"/>
     <w:uiPriority w:val="1"/>
     <w:semiHidden/>
     <w:unhideWhenUsed/>
   </w:style>
-  <w:style w:type="table" w:default="1" w:styleId="Tablanormal">
+  <w:style w:type="table" w:default="1" w:styleId="TableNormal">
     <w:name w:val="Normal Table"/>
     <w:uiPriority w:val="99"/>
     <w:semiHidden/>
@@ -7159,16 +8380,16 @@
       </w:tblCellMar>
     </w:tblPr>
   </w:style>
-  <w:style w:type="numbering" w:default="1" w:styleId="Sinlista">
+  <w:style w:type="numbering" w:default="1" w:styleId="NoList">
     <w:name w:val="No List"/>
     <w:uiPriority w:val="99"/>
     <w:semiHidden/>
     <w:unhideWhenUsed/>
   </w:style>
-  <w:style w:type="paragraph" w:styleId="Encabezado">
+  <w:style w:type="paragraph" w:styleId="Header">
     <w:name w:val="header"/>
     <w:basedOn w:val="Normal"/>
-    <w:link w:val="EncabezadoCar"/>
+    <w:link w:val="HeaderChar"/>
     <w:uiPriority w:val="99"/>
     <w:unhideWhenUsed/>
     <w:rsid w:val="00BF5E79"/>
@@ -7180,17 +8401,17 @@
       <w:spacing w:after="0" w:line="240" w:lineRule="auto"/>
     </w:pPr>
   </w:style>
-  <w:style w:type="character" w:customStyle="1" w:styleId="EncabezadoCar">
-    <w:name w:val="Encabezado Car"/>
-    <w:basedOn w:val="Fuentedeprrafopredeter"/>
-    <w:link w:val="Encabezado"/>
+  <w:style w:type="character" w:customStyle="1" w:styleId="HeaderChar">
+    <w:name w:val="Header Char"/>
+    <w:basedOn w:val="DefaultParagraphFont"/>
+    <w:link w:val="Header"/>
     <w:uiPriority w:val="99"/>
     <w:rsid w:val="00BF5E79"/>
   </w:style>
-  <w:style w:type="paragraph" w:styleId="Piedepgina">
+  <w:style w:type="paragraph" w:styleId="Footer">
     <w:name w:val="footer"/>
     <w:basedOn w:val="Normal"/>
-    <w:link w:val="PiedepginaCar"/>
+    <w:link w:val="FooterChar"/>
     <w:uiPriority w:val="99"/>
     <w:unhideWhenUsed/>
     <w:rsid w:val="00BF5E79"/>
@@ -7202,10 +8423,10 @@
       <w:spacing w:after="0" w:line="240" w:lineRule="auto"/>
     </w:pPr>
   </w:style>
-  <w:style w:type="character" w:customStyle="1" w:styleId="PiedepginaCar">
-    <w:name w:val="Pie de página Car"/>
-    <w:basedOn w:val="Fuentedeprrafopredeter"/>
-    <w:link w:val="Piedepgina"/>
+  <w:style w:type="character" w:customStyle="1" w:styleId="FooterChar">
+    <w:name w:val="Footer Char"/>
+    <w:basedOn w:val="DefaultParagraphFont"/>
+    <w:link w:val="Footer"/>
     <w:uiPriority w:val="99"/>
     <w:rsid w:val="00BF5E79"/>
   </w:style>
@@ -7225,10 +8446,10 @@
       <w:lang w:eastAsia="es-ES"/>
     </w:rPr>
   </w:style>
-  <w:style w:type="character" w:customStyle="1" w:styleId="Ttulo1Car">
-    <w:name w:val="Título 1 Car"/>
-    <w:basedOn w:val="Fuentedeprrafopredeter"/>
-    <w:link w:val="Ttulo1"/>
+  <w:style w:type="character" w:customStyle="1" w:styleId="Heading1Char">
+    <w:name w:val="Heading 1 Char"/>
+    <w:basedOn w:val="DefaultParagraphFont"/>
+    <w:link w:val="Heading1"/>
     <w:uiPriority w:val="9"/>
     <w:rsid w:val="009F05CF"/>
     <w:rPr>
@@ -7239,10 +8460,10 @@
       <w:szCs w:val="32"/>
     </w:rPr>
   </w:style>
-  <w:style w:type="character" w:customStyle="1" w:styleId="Ttulo2Car">
-    <w:name w:val="Título 2 Car"/>
-    <w:basedOn w:val="Fuentedeprrafopredeter"/>
-    <w:link w:val="Ttulo2"/>
+  <w:style w:type="character" w:customStyle="1" w:styleId="Heading2Char">
+    <w:name w:val="Heading 2 Char"/>
+    <w:basedOn w:val="DefaultParagraphFont"/>
+    <w:link w:val="Heading2"/>
     <w:uiPriority w:val="9"/>
     <w:rsid w:val="009F05CF"/>
     <w:rPr>
@@ -7253,7 +8474,7 @@
       <w:szCs w:val="26"/>
     </w:rPr>
   </w:style>
-  <w:style w:type="paragraph" w:styleId="Prrafodelista">
+  <w:style w:type="paragraph" w:styleId="ListParagraph">
     <w:name w:val="List Paragraph"/>
     <w:basedOn w:val="Normal"/>
     <w:uiPriority w:val="34"/>
@@ -7264,16 +8485,15 @@
       <w:contextualSpacing/>
     </w:pPr>
   </w:style>
-  <w:style w:type="table" w:styleId="Tablaconcuadrcula">
+  <w:style w:type="table" w:styleId="TableGrid">
     <w:name w:val="Table Grid"/>
-    <w:basedOn w:val="Tablanormal"/>
+    <w:basedOn w:val="TableNormal"/>
     <w:uiPriority w:val="39"/>
     <w:rsid w:val="00AD7D61"/>
     <w:pPr>
       <w:spacing w:after="0" w:line="240" w:lineRule="auto"/>
     </w:pPr>
     <w:tblPr>
-      <w:tblInd w:w="0" w:type="dxa"/>
       <w:tblBorders>
         <w:top w:val="single" w:sz="4" w:space="0" w:color="auto"/>
         <w:left w:val="single" w:sz="4" w:space="0" w:color="auto"/>
@@ -7282,24 +8502,17 @@
         <w:insideH w:val="single" w:sz="4" w:space="0" w:color="auto"/>
         <w:insideV w:val="single" w:sz="4" w:space="0" w:color="auto"/>
       </w:tblBorders>
-      <w:tblCellMar>
-        <w:top w:w="0" w:type="dxa"/>
-        <w:left w:w="108" w:type="dxa"/>
-        <w:bottom w:w="0" w:type="dxa"/>
-        <w:right w:w="108" w:type="dxa"/>
-      </w:tblCellMar>
     </w:tblPr>
   </w:style>
-  <w:style w:type="table" w:styleId="Cuadrculadetablaclara">
+  <w:style w:type="table" w:styleId="TableGridLight">
     <w:name w:val="Grid Table Light"/>
-    <w:basedOn w:val="Tablanormal"/>
+    <w:basedOn w:val="TableNormal"/>
     <w:uiPriority w:val="40"/>
     <w:rsid w:val="00AB7873"/>
     <w:pPr>
       <w:spacing w:after="0" w:line="240" w:lineRule="auto"/>
     </w:pPr>
     <w:tblPr>
-      <w:tblInd w:w="0" w:type="dxa"/>
       <w:tblBorders>
         <w:top w:val="single" w:sz="4" w:space="0" w:color="BFBFBF" w:themeColor="background1" w:themeShade="BF"/>
         <w:left w:val="single" w:sz="4" w:space="0" w:color="BFBFBF" w:themeColor="background1" w:themeShade="BF"/>
@@ -7308,17 +8521,11 @@
         <w:insideH w:val="single" w:sz="4" w:space="0" w:color="BFBFBF" w:themeColor="background1" w:themeShade="BF"/>
         <w:insideV w:val="single" w:sz="4" w:space="0" w:color="BFBFBF" w:themeColor="background1" w:themeShade="BF"/>
       </w:tblBorders>
-      <w:tblCellMar>
-        <w:top w:w="0" w:type="dxa"/>
-        <w:left w:w="108" w:type="dxa"/>
-        <w:bottom w:w="0" w:type="dxa"/>
-        <w:right w:w="108" w:type="dxa"/>
-      </w:tblCellMar>
     </w:tblPr>
   </w:style>
-  <w:style w:type="character" w:styleId="Hipervnculo">
+  <w:style w:type="character" w:styleId="Hyperlink">
     <w:name w:val="Hyperlink"/>
-    <w:basedOn w:val="Fuentedeprrafopredeter"/>
+    <w:basedOn w:val="DefaultParagraphFont"/>
     <w:uiPriority w:val="99"/>
     <w:unhideWhenUsed/>
     <w:rsid w:val="00E77C9A"/>

</xml_diff>

<commit_message>
medida Anova dos o mas grupos
</commit_message>
<xml_diff>
--- a/Etapa 2/Bloque 5 Analiza tus Datos/3. Tablas ANOVA de 1 FACTOR MAS DE 2 GRUPOS/[AD] 3-Hoja de trabajo - Practicando la tabla ANOVA.docx
+++ b/Etapa 2/Bloque 5 Analiza tus Datos/3. Tablas ANOVA de 1 FACTOR MAS DE 2 GRUPOS/[AD] 3-Hoja de trabajo - Practicando la tabla ANOVA.docx
@@ -1086,6 +1086,9 @@
           </w:p>
           <w:p>
             <w:r>
+              <w:rPr>
+                <w:noProof/>
+              </w:rPr>
               <w:drawing>
                 <wp:anchor distT="0" distB="0" distL="114300" distR="114300" simplePos="0" relativeHeight="251660288" behindDoc="0" locked="0" layoutInCell="1" allowOverlap="1" wp14:anchorId="473ADE98" wp14:editId="2B0018D6">
                   <wp:simplePos x="0" y="0"/>
@@ -1163,6 +1166,9 @@
               </w:drawing>
             </w:r>
             <w:r>
+              <w:rPr>
+                <w:noProof/>
+              </w:rPr>
               <w:drawing>
                 <wp:anchor distT="0" distB="0" distL="114300" distR="114300" simplePos="0" relativeHeight="251659264" behindDoc="0" locked="0" layoutInCell="1" allowOverlap="1" wp14:anchorId="3CD5EED2" wp14:editId="0CF9D26A">
                   <wp:simplePos x="0" y="0"/>
@@ -1242,6 +1248,7 @@
             <w:r>
               <w:rPr>
                 <w:i/>
+                <w:noProof/>
               </w:rPr>
               <w:drawing>
                 <wp:anchor distT="0" distB="0" distL="114300" distR="114300" simplePos="0" relativeHeight="251658240" behindDoc="0" locked="0" layoutInCell="1" allowOverlap="1" wp14:anchorId="0BF937D5" wp14:editId="39DD6255">
@@ -2298,10 +2305,7 @@
           <w:p/>
           <w:p>
             <w:r>
-              <w:t xml:space="preserve">NO </w:t>
-            </w:r>
-            <w:r>
-              <w:t xml:space="preserve">Existen </w:t>
+              <w:t xml:space="preserve">NO Existen </w:t>
             </w:r>
             <w:proofErr w:type="spellStart"/>
             <w:r>
@@ -2420,6 +2424,9 @@
           </w:p>
           <w:p>
             <w:r>
+              <w:rPr>
+                <w:noProof/>
+              </w:rPr>
               <w:drawing>
                 <wp:anchor distT="0" distB="0" distL="114300" distR="114300" simplePos="0" relativeHeight="251661312" behindDoc="0" locked="0" layoutInCell="1" allowOverlap="1" wp14:anchorId="1C1C7E70" wp14:editId="575C3F93">
                   <wp:simplePos x="0" y="0"/>
@@ -2525,6 +2532,9 @@
           </w:p>
           <w:p>
             <w:r>
+              <w:rPr>
+                <w:noProof/>
+              </w:rPr>
               <w:drawing>
                 <wp:anchor distT="0" distB="0" distL="114300" distR="114300" simplePos="0" relativeHeight="251662336" behindDoc="0" locked="0" layoutInCell="1" allowOverlap="1" wp14:anchorId="1D25C275" wp14:editId="1457608E">
                   <wp:simplePos x="0" y="0"/>
@@ -2644,6 +2654,7 @@
               <w:rPr>
                 <w:b/>
                 <w:bCs/>
+                <w:noProof/>
               </w:rPr>
               <w:drawing>
                 <wp:anchor distT="0" distB="0" distL="114300" distR="114300" simplePos="0" relativeHeight="251663360" behindDoc="0" locked="0" layoutInCell="1" allowOverlap="1" wp14:anchorId="4AE69902" wp14:editId="65510B87">
@@ -2837,6 +2848,9 @@
           <w:p/>
           <w:p>
             <w:r>
+              <w:rPr>
+                <w:noProof/>
+              </w:rPr>
               <w:drawing>
                 <wp:anchor distT="0" distB="0" distL="114300" distR="114300" simplePos="0" relativeHeight="251664384" behindDoc="0" locked="0" layoutInCell="1" allowOverlap="1" wp14:anchorId="475E7E91" wp14:editId="70A147CC">
                   <wp:simplePos x="0" y="0"/>
@@ -3338,7 +3352,28 @@
         <w:pStyle w:val="Heading1"/>
         <w:jc w:val="center"/>
       </w:pPr>
+    </w:p>
+    <w:p>
+      <w:pPr>
+        <w:rPr>
+          <w:rFonts w:ascii="Montserrat Medium" w:eastAsiaTheme="majorEastAsia" w:hAnsi="Montserrat Medium" w:cstheme="majorBidi"/>
+          <w:b/>
+          <w:color w:val="03C4EB"/>
+          <w:sz w:val="36"/>
+          <w:szCs w:val="32"/>
+        </w:rPr>
+      </w:pPr>
       <w:r>
+        <w:br w:type="page"/>
+      </w:r>
+    </w:p>
+    <w:p>
+      <w:pPr>
+        <w:pStyle w:val="Heading1"/>
+        <w:jc w:val="center"/>
+      </w:pPr>
+      <w:r>
+        <w:lastRenderedPageBreak/>
         <w:t>REPLICAR EL EJEMPLO DE LA DIFERENCIA DEL ANTES Y EL DEPUÉS CON UNA TABLA ANOVA</w:t>
       </w:r>
     </w:p>
@@ -3354,7 +3389,6 @@
     </w:p>
     <w:p>
       <w:r>
-        <w:lastRenderedPageBreak/>
         <w:t>Y lo haremos solamente para el grupo de pacientes con el tratamiento convencional</w:t>
       </w:r>
     </w:p>
@@ -3714,20 +3748,41 @@
             <w:tcW w:w="9736" w:type="dxa"/>
           </w:tcPr>
           <w:p>
-            <w:pPr>
+            <w:r>
               <w:rPr>
                 <w:i/>
               </w:rPr>
-            </w:pPr>
+              <w:t>El Objetivo de este estudio es determinar si existen diferencias entre el nivel de discapacidad antes del tratamiento (</w:t>
+            </w:r>
+            <w:proofErr w:type="spellStart"/>
             <w:r>
               <w:rPr>
                 <w:i/>
               </w:rPr>
-              <w:t>Define el objetivo en clave a las variables</w:t>
-            </w:r>
-          </w:p>
-          <w:p/>
-          <w:p/>
+              <w:t>odimes</w:t>
+            </w:r>
+            <w:proofErr w:type="spellEnd"/>
+            <w:r>
+              <w:rPr>
+                <w:i/>
+              </w:rPr>
+              <w:t xml:space="preserve"> 0) y el nivel de discapacidad después del tratamiento (</w:t>
+            </w:r>
+            <w:proofErr w:type="spellStart"/>
+            <w:r>
+              <w:rPr>
+                <w:i/>
+              </w:rPr>
+              <w:t>odi</w:t>
+            </w:r>
+            <w:proofErr w:type="spellEnd"/>
+            <w:r>
+              <w:rPr>
+                <w:i/>
+              </w:rPr>
+              <w:t xml:space="preserve"> mes 1) entre los pacientes del grupo = 0 (tratamiento convencional) </w:t>
+            </w:r>
+          </w:p>
         </w:tc>
       </w:tr>
     </w:tbl>
@@ -3836,9 +3891,241 @@
               <w:t>Calcula las Desviaciones por grupos</w:t>
             </w:r>
           </w:p>
-          <w:p/>
-          <w:p/>
-          <w:p/>
+          <w:p>
+            <w:r>
+              <w:drawing>
+                <wp:anchor distT="0" distB="0" distL="114300" distR="114300" simplePos="0" relativeHeight="251667456" behindDoc="0" locked="0" layoutInCell="1" allowOverlap="1" wp14:anchorId="35325A7B" wp14:editId="4B40BCAE">
+                  <wp:simplePos x="0" y="0"/>
+                  <wp:positionH relativeFrom="column">
+                    <wp:posOffset>4232910</wp:posOffset>
+                  </wp:positionH>
+                  <wp:positionV relativeFrom="paragraph">
+                    <wp:posOffset>156845</wp:posOffset>
+                  </wp:positionV>
+                  <wp:extent cx="1398905" cy="1386840"/>
+                  <wp:effectExtent l="0" t="0" r="0" b="0"/>
+                  <wp:wrapThrough wrapText="bothSides">
+                    <wp:wrapPolygon edited="0">
+                      <wp:start x="0" y="0"/>
+                      <wp:lineTo x="0" y="21363"/>
+                      <wp:lineTo x="21374" y="21363"/>
+                      <wp:lineTo x="21374" y="0"/>
+                      <wp:lineTo x="0" y="0"/>
+                    </wp:wrapPolygon>
+                  </wp:wrapThrough>
+                  <wp:docPr id="16" name="Picture 16"/>
+                  <wp:cNvGraphicFramePr>
+                    <a:graphicFrameLocks xmlns:a="http://schemas.openxmlformats.org/drawingml/2006/main" noChangeAspect="1"/>
+                  </wp:cNvGraphicFramePr>
+                  <a:graphic xmlns:a="http://schemas.openxmlformats.org/drawingml/2006/main">
+                    <a:graphicData uri="http://schemas.openxmlformats.org/drawingml/2006/picture">
+                      <pic:pic xmlns:pic="http://schemas.openxmlformats.org/drawingml/2006/picture">
+                        <pic:nvPicPr>
+                          <pic:cNvPr id="1" name=""/>
+                          <pic:cNvPicPr/>
+                        </pic:nvPicPr>
+                        <pic:blipFill>
+                          <a:blip r:embed="rId15" cstate="print">
+                            <a:extLst>
+                              <a:ext uri="{28A0092B-C50C-407E-A947-70E740481C1C}">
+                                <a14:useLocalDpi xmlns:a14="http://schemas.microsoft.com/office/drawing/2010/main" val="0"/>
+                              </a:ext>
+                            </a:extLst>
+                          </a:blip>
+                          <a:stretch>
+                            <a:fillRect/>
+                          </a:stretch>
+                        </pic:blipFill>
+                        <pic:spPr>
+                          <a:xfrm>
+                            <a:off x="0" y="0"/>
+                            <a:ext cx="1398905" cy="1386840"/>
+                          </a:xfrm>
+                          <a:prstGeom prst="rect">
+                            <a:avLst/>
+                          </a:prstGeom>
+                        </pic:spPr>
+                      </pic:pic>
+                    </a:graphicData>
+                  </a:graphic>
+                  <wp14:sizeRelH relativeFrom="page">
+                    <wp14:pctWidth>0</wp14:pctWidth>
+                  </wp14:sizeRelH>
+                  <wp14:sizeRelV relativeFrom="page">
+                    <wp14:pctHeight>0</wp14:pctHeight>
+                  </wp14:sizeRelV>
+                </wp:anchor>
+              </w:drawing>
+            </w:r>
+            <w:r>
+              <w:drawing>
+                <wp:anchor distT="0" distB="0" distL="114300" distR="114300" simplePos="0" relativeHeight="251666432" behindDoc="0" locked="0" layoutInCell="1" allowOverlap="1" wp14:anchorId="35A4FA29" wp14:editId="2EC4807E">
+                  <wp:simplePos x="0" y="0"/>
+                  <wp:positionH relativeFrom="column">
+                    <wp:posOffset>2100749</wp:posOffset>
+                  </wp:positionH>
+                  <wp:positionV relativeFrom="paragraph">
+                    <wp:posOffset>129303</wp:posOffset>
+                  </wp:positionV>
+                  <wp:extent cx="1431925" cy="1419225"/>
+                  <wp:effectExtent l="0" t="0" r="3175" b="3175"/>
+                  <wp:wrapThrough wrapText="bothSides">
+                    <wp:wrapPolygon edited="0">
+                      <wp:start x="0" y="0"/>
+                      <wp:lineTo x="0" y="21455"/>
+                      <wp:lineTo x="21456" y="21455"/>
+                      <wp:lineTo x="21456" y="0"/>
+                      <wp:lineTo x="0" y="0"/>
+                    </wp:wrapPolygon>
+                  </wp:wrapThrough>
+                  <wp:docPr id="15" name="Picture 15"/>
+                  <wp:cNvGraphicFramePr>
+                    <a:graphicFrameLocks xmlns:a="http://schemas.openxmlformats.org/drawingml/2006/main" noChangeAspect="1"/>
+                  </wp:cNvGraphicFramePr>
+                  <a:graphic xmlns:a="http://schemas.openxmlformats.org/drawingml/2006/main">
+                    <a:graphicData uri="http://schemas.openxmlformats.org/drawingml/2006/picture">
+                      <pic:pic xmlns:pic="http://schemas.openxmlformats.org/drawingml/2006/picture">
+                        <pic:nvPicPr>
+                          <pic:cNvPr id="1" name=""/>
+                          <pic:cNvPicPr/>
+                        </pic:nvPicPr>
+                        <pic:blipFill>
+                          <a:blip r:embed="rId16" cstate="print">
+                            <a:extLst>
+                              <a:ext uri="{28A0092B-C50C-407E-A947-70E740481C1C}">
+                                <a14:useLocalDpi xmlns:a14="http://schemas.microsoft.com/office/drawing/2010/main" val="0"/>
+                              </a:ext>
+                            </a:extLst>
+                          </a:blip>
+                          <a:stretch>
+                            <a:fillRect/>
+                          </a:stretch>
+                        </pic:blipFill>
+                        <pic:spPr>
+                          <a:xfrm>
+                            <a:off x="0" y="0"/>
+                            <a:ext cx="1431925" cy="1419225"/>
+                          </a:xfrm>
+                          <a:prstGeom prst="rect">
+                            <a:avLst/>
+                          </a:prstGeom>
+                        </pic:spPr>
+                      </pic:pic>
+                    </a:graphicData>
+                  </a:graphic>
+                  <wp14:sizeRelH relativeFrom="page">
+                    <wp14:pctWidth>0</wp14:pctWidth>
+                  </wp14:sizeRelH>
+                  <wp14:sizeRelV relativeFrom="page">
+                    <wp14:pctHeight>0</wp14:pctHeight>
+                  </wp14:sizeRelV>
+                </wp:anchor>
+              </w:drawing>
+            </w:r>
+            <w:r>
+              <w:drawing>
+                <wp:anchor distT="0" distB="0" distL="114300" distR="114300" simplePos="0" relativeHeight="251665408" behindDoc="0" locked="0" layoutInCell="1" allowOverlap="1" wp14:anchorId="75DF8A39" wp14:editId="662526B0">
+                  <wp:simplePos x="0" y="0"/>
+                  <wp:positionH relativeFrom="column">
+                    <wp:posOffset>2540</wp:posOffset>
+                  </wp:positionH>
+                  <wp:positionV relativeFrom="paragraph">
+                    <wp:posOffset>156845</wp:posOffset>
+                  </wp:positionV>
+                  <wp:extent cx="1492250" cy="1349375"/>
+                  <wp:effectExtent l="0" t="0" r="6350" b="0"/>
+                  <wp:wrapThrough wrapText="bothSides">
+                    <wp:wrapPolygon edited="0">
+                      <wp:start x="0" y="0"/>
+                      <wp:lineTo x="0" y="21346"/>
+                      <wp:lineTo x="21508" y="21346"/>
+                      <wp:lineTo x="21508" y="0"/>
+                      <wp:lineTo x="0" y="0"/>
+                    </wp:wrapPolygon>
+                  </wp:wrapThrough>
+                  <wp:docPr id="13" name="Picture 13"/>
+                  <wp:cNvGraphicFramePr>
+                    <a:graphicFrameLocks xmlns:a="http://schemas.openxmlformats.org/drawingml/2006/main" noChangeAspect="1"/>
+                  </wp:cNvGraphicFramePr>
+                  <a:graphic xmlns:a="http://schemas.openxmlformats.org/drawingml/2006/main">
+                    <a:graphicData uri="http://schemas.openxmlformats.org/drawingml/2006/picture">
+                      <pic:pic xmlns:pic="http://schemas.openxmlformats.org/drawingml/2006/picture">
+                        <pic:nvPicPr>
+                          <pic:cNvPr id="1" name=""/>
+                          <pic:cNvPicPr/>
+                        </pic:nvPicPr>
+                        <pic:blipFill>
+                          <a:blip r:embed="rId17" cstate="print">
+                            <a:extLst>
+                              <a:ext uri="{28A0092B-C50C-407E-A947-70E740481C1C}">
+                                <a14:useLocalDpi xmlns:a14="http://schemas.microsoft.com/office/drawing/2010/main" val="0"/>
+                              </a:ext>
+                            </a:extLst>
+                          </a:blip>
+                          <a:stretch>
+                            <a:fillRect/>
+                          </a:stretch>
+                        </pic:blipFill>
+                        <pic:spPr>
+                          <a:xfrm>
+                            <a:off x="0" y="0"/>
+                            <a:ext cx="1492250" cy="1349375"/>
+                          </a:xfrm>
+                          <a:prstGeom prst="rect">
+                            <a:avLst/>
+                          </a:prstGeom>
+                        </pic:spPr>
+                      </pic:pic>
+                    </a:graphicData>
+                  </a:graphic>
+                  <wp14:sizeRelH relativeFrom="page">
+                    <wp14:pctWidth>0</wp14:pctWidth>
+                  </wp14:sizeRelH>
+                  <wp14:sizeRelV relativeFrom="page">
+                    <wp14:pctHeight>0</wp14:pctHeight>
+                  </wp14:sizeRelV>
+                </wp:anchor>
+              </w:drawing>
+            </w:r>
+          </w:p>
+          <w:p/>
+          <w:p/>
+          <w:p/>
+          <w:p/>
+          <w:p/>
+          <w:p/>
+          <w:p/>
+          <w:p/>
+          <w:p/>
+          <w:p>
+            <w:r>
+              <w:t xml:space="preserve">Parece que hay </w:t>
+            </w:r>
+            <w:proofErr w:type="gramStart"/>
+            <w:r>
+              <w:t>diferencias</w:t>
+            </w:r>
+            <w:proofErr w:type="gramEnd"/>
+            <w:r>
+              <w:t xml:space="preserve"> pero también se ven solapadas. Se procede a realizar </w:t>
+            </w:r>
+            <w:proofErr w:type="gramStart"/>
+            <w:r>
+              <w:t>los test</w:t>
+            </w:r>
+            <w:proofErr w:type="gramEnd"/>
+            <w:r>
+              <w:t xml:space="preserve"> de </w:t>
+            </w:r>
+            <w:proofErr w:type="spellStart"/>
+            <w:r>
+              <w:t>anova</w:t>
+            </w:r>
+            <w:proofErr w:type="spellEnd"/>
+            <w:r>
+              <w:t xml:space="preserve"> para confirmar o descartar</w:t>
+            </w:r>
+          </w:p>
           <w:p/>
           <w:p/>
           <w:p/>
@@ -3901,7 +4188,15 @@
               <w:t xml:space="preserve">H1: </w:t>
             </w:r>
             <w:r>
-              <w:t>__________________________________________________________________________________</w:t>
+              <w:t>Existen diferencias en el estado en que el entra el paciente (</w:t>
+            </w:r>
+            <w:proofErr w:type="spellStart"/>
+            <w:r>
+              <w:t>odi</w:t>
+            </w:r>
+            <w:proofErr w:type="spellEnd"/>
+            <w:r>
+              <w:t xml:space="preserve"> mes 0) y luego cuando se le realiza el tratamiento conservador (grupo =0) en el mes 1</w:t>
             </w:r>
           </w:p>
           <w:p/>
@@ -3935,7 +4230,21 @@
           <w:p/>
           <w:p>
             <w:r>
-              <w:t>H0: _________________________________________________________________________________</w:t>
+              <w:t xml:space="preserve">H0: </w:t>
+            </w:r>
+            <w:r>
+              <w:t>NO e</w:t>
+            </w:r>
+            <w:r>
+              <w:t>xisten diferencias en el estado en que el entra el paciente (</w:t>
+            </w:r>
+            <w:proofErr w:type="spellStart"/>
+            <w:r>
+              <w:t>odi</w:t>
+            </w:r>
+            <w:proofErr w:type="spellEnd"/>
+            <w:r>
+              <w:t xml:space="preserve"> mes 0) y luego cuando se le realiza el tratamiento conservador (grupo =0) en el mes 1</w:t>
             </w:r>
           </w:p>
           <w:p/>
@@ -3956,7 +4265,6 @@
               <w:rPr>
                 <w:b/>
               </w:rPr>
-              <w:lastRenderedPageBreak/>
               <w:t>Umbral de contraste (</w:t>
             </w:r>
             <w:proofErr w:type="spellStart"/>
@@ -4011,29 +4319,745 @@
               <w:rPr>
                 <w:b/>
               </w:rPr>
-              <w:t>Test Estadístico (selección del test): __________________________________________________</w:t>
-            </w:r>
-          </w:p>
-          <w:p/>
-          <w:p>
-            <w:pPr>
+              <w:t xml:space="preserve">Test Estadístico (selección </w:t>
+            </w:r>
+            <w:proofErr w:type="gramStart"/>
+            <w:r>
               <w:rPr>
                 <w:b/>
               </w:rPr>
-            </w:pPr>
+              <w:t>del test</w:t>
+            </w:r>
+            <w:proofErr w:type="gramEnd"/>
             <w:r>
               <w:rPr>
                 <w:b/>
               </w:rPr>
+              <w:t xml:space="preserve">): </w:t>
+            </w:r>
+          </w:p>
+          <w:p>
+            <w:pPr>
+              <w:rPr>
+                <w:bCs/>
+              </w:rPr>
+            </w:pPr>
+            <w:r>
+              <w:rPr>
+                <w:bCs/>
+              </w:rPr>
+              <w:t xml:space="preserve">Al ser un un estudio de pacientes repetidos, es decir, al mismo paciente se le </w:t>
+            </w:r>
+            <w:proofErr w:type="spellStart"/>
+            <w:r>
+              <w:rPr>
+                <w:bCs/>
+              </w:rPr>
+              <w:t>midio</w:t>
+            </w:r>
+            <w:proofErr w:type="spellEnd"/>
+            <w:r>
+              <w:rPr>
+                <w:bCs/>
+              </w:rPr>
+              <w:t xml:space="preserve"> su discapacidad en el mes 0, luego se le hizo el tratamiento conservador y nuevamente se </w:t>
+            </w:r>
+            <w:proofErr w:type="spellStart"/>
+            <w:r>
+              <w:rPr>
+                <w:bCs/>
+              </w:rPr>
+              <w:t>midio</w:t>
+            </w:r>
+            <w:proofErr w:type="spellEnd"/>
+            <w:r>
+              <w:rPr>
+                <w:bCs/>
+              </w:rPr>
+              <w:t xml:space="preserve"> su </w:t>
+            </w:r>
+            <w:proofErr w:type="spellStart"/>
+            <w:proofErr w:type="gramStart"/>
+            <w:r>
+              <w:rPr>
+                <w:bCs/>
+              </w:rPr>
+              <w:t>discapcidad</w:t>
+            </w:r>
+            <w:proofErr w:type="spellEnd"/>
+            <w:r>
+              <w:rPr>
+                <w:bCs/>
+              </w:rPr>
+              <w:t xml:space="preserve">  en</w:t>
+            </w:r>
+            <w:proofErr w:type="gramEnd"/>
+            <w:r>
+              <w:rPr>
+                <w:bCs/>
+              </w:rPr>
+              <w:t xml:space="preserve"> el mes 1. Para este caso se debe utilizar:</w:t>
+            </w:r>
+          </w:p>
+          <w:p>
+            <w:pPr>
+              <w:rPr>
+                <w:bCs/>
+              </w:rPr>
+            </w:pPr>
+          </w:p>
+          <w:p>
+            <w:pPr>
+              <w:rPr>
+                <w:bCs/>
+              </w:rPr>
+            </w:pPr>
+            <w:proofErr w:type="spellStart"/>
+            <w:r>
+              <w:rPr>
+                <w:b/>
+              </w:rPr>
+              <w:t>Anova</w:t>
+            </w:r>
+            <w:proofErr w:type="spellEnd"/>
+            <w:r>
+              <w:rPr>
+                <w:b/>
+              </w:rPr>
+              <w:t xml:space="preserve"> de Medidas Repetidas</w:t>
+            </w:r>
+            <w:r>
+              <w:rPr>
+                <w:bCs/>
+              </w:rPr>
+              <w:t xml:space="preserve"> (Test </w:t>
+            </w:r>
+            <w:proofErr w:type="spellStart"/>
+            <w:r>
+              <w:rPr>
+                <w:bCs/>
+              </w:rPr>
+              <w:t>Parametricos</w:t>
+            </w:r>
+            <w:proofErr w:type="spellEnd"/>
+            <w:r>
+              <w:rPr>
+                <w:bCs/>
+              </w:rPr>
+              <w:t xml:space="preserve">) o </w:t>
+            </w:r>
+            <w:r>
+              <w:rPr>
+                <w:b/>
+              </w:rPr>
+              <w:t>Friedman Test</w:t>
+            </w:r>
+            <w:r>
+              <w:rPr>
+                <w:bCs/>
+              </w:rPr>
+              <w:t xml:space="preserve"> de medidas repetidas (No </w:t>
+            </w:r>
+            <w:proofErr w:type="spellStart"/>
+            <w:r>
+              <w:rPr>
+                <w:bCs/>
+              </w:rPr>
+              <w:t>Parametricos</w:t>
+            </w:r>
+            <w:proofErr w:type="spellEnd"/>
+            <w:r>
+              <w:rPr>
+                <w:bCs/>
+              </w:rPr>
+              <w:t>)</w:t>
+            </w:r>
+          </w:p>
+          <w:p>
+            <w:pPr>
+              <w:rPr>
+                <w:bCs/>
+              </w:rPr>
+            </w:pPr>
+          </w:p>
+          <w:p>
+            <w:pPr>
+              <w:rPr>
+                <w:bCs/>
+              </w:rPr>
+            </w:pPr>
+            <w:proofErr w:type="spellStart"/>
+            <w:r>
+              <w:rPr>
+                <w:bCs/>
+              </w:rPr>
+              <w:t>Anova</w:t>
+            </w:r>
+            <w:proofErr w:type="spellEnd"/>
+            <w:r>
+              <w:rPr>
+                <w:bCs/>
+              </w:rPr>
+              <w:t xml:space="preserve"> de </w:t>
+            </w:r>
+            <w:r>
+              <w:rPr>
+                <w:b/>
+              </w:rPr>
+              <w:t>Medidas repetidas</w:t>
+            </w:r>
+            <w:r>
+              <w:rPr>
+                <w:bCs/>
+              </w:rPr>
+              <w:t xml:space="preserve"> se usa un Modelo Lineal Mixto de Medidas Repetidas como lo es </w:t>
+            </w:r>
+            <w:proofErr w:type="spellStart"/>
+            <w:r>
+              <w:rPr>
+                <w:b/>
+              </w:rPr>
+              <w:t>lmer</w:t>
+            </w:r>
+            <w:proofErr w:type="spellEnd"/>
+            <w:r>
+              <w:rPr>
+                <w:b/>
+              </w:rPr>
+              <w:t xml:space="preserve"> que esta en la librería lme4 o </w:t>
+            </w:r>
+            <w:proofErr w:type="spellStart"/>
+            <w:r>
+              <w:rPr>
+                <w:b/>
+              </w:rPr>
+              <w:t>lmerTest</w:t>
+            </w:r>
+            <w:proofErr w:type="spellEnd"/>
+          </w:p>
+          <w:p>
+            <w:pPr>
+              <w:rPr>
+                <w:bCs/>
+              </w:rPr>
+            </w:pPr>
+            <w:r>
+              <w:rPr>
+                <w:bCs/>
+              </w:rPr>
+              <w:drawing>
+                <wp:anchor distT="0" distB="0" distL="114300" distR="114300" simplePos="0" relativeHeight="251668480" behindDoc="0" locked="0" layoutInCell="1" allowOverlap="1" wp14:anchorId="67D5CF47" wp14:editId="146E65D4">
+                  <wp:simplePos x="0" y="0"/>
+                  <wp:positionH relativeFrom="column">
+                    <wp:posOffset>-63500</wp:posOffset>
+                  </wp:positionH>
+                  <wp:positionV relativeFrom="paragraph">
+                    <wp:posOffset>156845</wp:posOffset>
+                  </wp:positionV>
+                  <wp:extent cx="3589020" cy="770890"/>
+                  <wp:effectExtent l="25400" t="25400" r="93980" b="92710"/>
+                  <wp:wrapThrough wrapText="bothSides">
+                    <wp:wrapPolygon edited="0">
+                      <wp:start x="0" y="-712"/>
+                      <wp:lineTo x="-153" y="-356"/>
+                      <wp:lineTo x="-153" y="22418"/>
+                      <wp:lineTo x="0" y="23842"/>
+                      <wp:lineTo x="21936" y="23842"/>
+                      <wp:lineTo x="22089" y="22418"/>
+                      <wp:lineTo x="22089" y="5338"/>
+                      <wp:lineTo x="21860" y="0"/>
+                      <wp:lineTo x="21860" y="-712"/>
+                      <wp:lineTo x="0" y="-712"/>
+                    </wp:wrapPolygon>
+                  </wp:wrapThrough>
+                  <wp:docPr id="17" name="Picture 17"/>
+                  <wp:cNvGraphicFramePr>
+                    <a:graphicFrameLocks xmlns:a="http://schemas.openxmlformats.org/drawingml/2006/main" noChangeAspect="1"/>
+                  </wp:cNvGraphicFramePr>
+                  <a:graphic xmlns:a="http://schemas.openxmlformats.org/drawingml/2006/main">
+                    <a:graphicData uri="http://schemas.openxmlformats.org/drawingml/2006/picture">
+                      <pic:pic xmlns:pic="http://schemas.openxmlformats.org/drawingml/2006/picture">
+                        <pic:nvPicPr>
+                          <pic:cNvPr id="1" name=""/>
+                          <pic:cNvPicPr/>
+                        </pic:nvPicPr>
+                        <pic:blipFill>
+                          <a:blip r:embed="rId18" cstate="print">
+                            <a:extLst>
+                              <a:ext uri="{28A0092B-C50C-407E-A947-70E740481C1C}">
+                                <a14:useLocalDpi xmlns:a14="http://schemas.microsoft.com/office/drawing/2010/main" val="0"/>
+                              </a:ext>
+                            </a:extLst>
+                          </a:blip>
+                          <a:stretch>
+                            <a:fillRect/>
+                          </a:stretch>
+                        </pic:blipFill>
+                        <pic:spPr>
+                          <a:xfrm>
+                            <a:off x="0" y="0"/>
+                            <a:ext cx="3589020" cy="770890"/>
+                          </a:xfrm>
+                          <a:prstGeom prst="rect">
+                            <a:avLst/>
+                          </a:prstGeom>
+                          <a:effectLst>
+                            <a:outerShdw blurRad="50800" dist="38100" dir="2700000" algn="tl" rotWithShape="0">
+                              <a:prstClr val="black">
+                                <a:alpha val="40000"/>
+                              </a:prstClr>
+                            </a:outerShdw>
+                          </a:effectLst>
+                        </pic:spPr>
+                      </pic:pic>
+                    </a:graphicData>
+                  </a:graphic>
+                  <wp14:sizeRelH relativeFrom="page">
+                    <wp14:pctWidth>0</wp14:pctWidth>
+                  </wp14:sizeRelH>
+                  <wp14:sizeRelV relativeFrom="page">
+                    <wp14:pctHeight>0</wp14:pctHeight>
+                  </wp14:sizeRelV>
+                </wp:anchor>
+              </w:drawing>
+            </w:r>
+          </w:p>
+          <w:p>
+            <w:pPr>
+              <w:rPr>
+                <w:bCs/>
+              </w:rPr>
+            </w:pPr>
+            <w:r>
+              <w:rPr>
+                <w:bCs/>
+              </w:rPr>
+              <w:t>Esto indica que se descarta la H0 y nos quedamos con la H1 (si hay diferencias) en la mejoría. Comprobamos restricciones</w:t>
+            </w:r>
+          </w:p>
+          <w:p>
+            <w:pPr>
+              <w:rPr>
+                <w:bCs/>
+              </w:rPr>
+            </w:pPr>
+          </w:p>
+          <w:p>
+            <w:pPr>
+              <w:rPr>
+                <w:b/>
+              </w:rPr>
+            </w:pPr>
+            <w:r>
+              <w:rPr>
+                <w:b/>
+              </w:rPr>
               <w:t>Comprueba las restricciones:</w:t>
             </w:r>
             <w:r>
               <w:rPr>
                 <w:b/>
               </w:rPr>
-              <w:t xml:space="preserve"> ________________________________________________________</w:t>
-            </w:r>
-          </w:p>
+              <w:t xml:space="preserve"> </w:t>
+            </w:r>
+          </w:p>
+          <w:p>
+            <w:pPr>
+              <w:rPr>
+                <w:b/>
+              </w:rPr>
+            </w:pPr>
+            <w:r>
+              <w:rPr>
+                <w:b/>
+              </w:rPr>
+              <w:drawing>
+                <wp:anchor distT="0" distB="0" distL="114300" distR="114300" simplePos="0" relativeHeight="251669504" behindDoc="0" locked="0" layoutInCell="1" allowOverlap="1" wp14:anchorId="619685B3" wp14:editId="7A165B4A">
+                  <wp:simplePos x="0" y="0"/>
+                  <wp:positionH relativeFrom="column">
+                    <wp:posOffset>-63500</wp:posOffset>
+                  </wp:positionH>
+                  <wp:positionV relativeFrom="paragraph">
+                    <wp:posOffset>155490</wp:posOffset>
+                  </wp:positionV>
+                  <wp:extent cx="3084195" cy="699135"/>
+                  <wp:effectExtent l="25400" t="25400" r="90805" b="88265"/>
+                  <wp:wrapThrough wrapText="bothSides">
+                    <wp:wrapPolygon edited="0">
+                      <wp:start x="0" y="-785"/>
+                      <wp:lineTo x="-178" y="-392"/>
+                      <wp:lineTo x="-178" y="22365"/>
+                      <wp:lineTo x="0" y="23935"/>
+                      <wp:lineTo x="21969" y="23935"/>
+                      <wp:lineTo x="22147" y="18441"/>
+                      <wp:lineTo x="22147" y="5886"/>
+                      <wp:lineTo x="21880" y="0"/>
+                      <wp:lineTo x="21880" y="-785"/>
+                      <wp:lineTo x="0" y="-785"/>
+                    </wp:wrapPolygon>
+                  </wp:wrapThrough>
+                  <wp:docPr id="18" name="Picture 18"/>
+                  <wp:cNvGraphicFramePr>
+                    <a:graphicFrameLocks xmlns:a="http://schemas.openxmlformats.org/drawingml/2006/main" noChangeAspect="1"/>
+                  </wp:cNvGraphicFramePr>
+                  <a:graphic xmlns:a="http://schemas.openxmlformats.org/drawingml/2006/main">
+                    <a:graphicData uri="http://schemas.openxmlformats.org/drawingml/2006/picture">
+                      <pic:pic xmlns:pic="http://schemas.openxmlformats.org/drawingml/2006/picture">
+                        <pic:nvPicPr>
+                          <pic:cNvPr id="1" name=""/>
+                          <pic:cNvPicPr/>
+                        </pic:nvPicPr>
+                        <pic:blipFill>
+                          <a:blip r:embed="rId19" cstate="print">
+                            <a:extLst>
+                              <a:ext uri="{28A0092B-C50C-407E-A947-70E740481C1C}">
+                                <a14:useLocalDpi xmlns:a14="http://schemas.microsoft.com/office/drawing/2010/main" val="0"/>
+                              </a:ext>
+                            </a:extLst>
+                          </a:blip>
+                          <a:stretch>
+                            <a:fillRect/>
+                          </a:stretch>
+                        </pic:blipFill>
+                        <pic:spPr>
+                          <a:xfrm>
+                            <a:off x="0" y="0"/>
+                            <a:ext cx="3084195" cy="699135"/>
+                          </a:xfrm>
+                          <a:prstGeom prst="rect">
+                            <a:avLst/>
+                          </a:prstGeom>
+                          <a:effectLst>
+                            <a:outerShdw blurRad="50800" dist="38100" dir="2700000" algn="tl" rotWithShape="0">
+                              <a:prstClr val="black">
+                                <a:alpha val="40000"/>
+                              </a:prstClr>
+                            </a:outerShdw>
+                          </a:effectLst>
+                        </pic:spPr>
+                      </pic:pic>
+                    </a:graphicData>
+                  </a:graphic>
+                  <wp14:sizeRelH relativeFrom="page">
+                    <wp14:pctWidth>0</wp14:pctWidth>
+                  </wp14:sizeRelH>
+                  <wp14:sizeRelV relativeFrom="page">
+                    <wp14:pctHeight>0</wp14:pctHeight>
+                  </wp14:sizeRelV>
+                </wp:anchor>
+              </w:drawing>
+            </w:r>
+          </w:p>
+          <w:p>
+            <w:pPr>
+              <w:rPr>
+                <w:bCs/>
+              </w:rPr>
+            </w:pPr>
+            <w:proofErr w:type="spellStart"/>
+            <w:r>
+              <w:rPr>
+                <w:bCs/>
+              </w:rPr>
+              <w:t>Shapiro-wilks</w:t>
+            </w:r>
+            <w:proofErr w:type="spellEnd"/>
+            <w:r>
+              <w:rPr>
+                <w:bCs/>
+              </w:rPr>
+              <w:t xml:space="preserve"> nos indica que si son Normales.  Podemos quedarnos con </w:t>
+            </w:r>
+            <w:proofErr w:type="gramStart"/>
+            <w:r>
+              <w:rPr>
+                <w:bCs/>
+              </w:rPr>
+              <w:t>el test</w:t>
+            </w:r>
+            <w:proofErr w:type="gramEnd"/>
+            <w:r>
+              <w:rPr>
+                <w:bCs/>
+              </w:rPr>
+              <w:t xml:space="preserve"> de </w:t>
+            </w:r>
+            <w:proofErr w:type="spellStart"/>
+            <w:r>
+              <w:rPr>
+                <w:bCs/>
+              </w:rPr>
+              <w:t>anova</w:t>
+            </w:r>
+            <w:proofErr w:type="spellEnd"/>
+            <w:r>
+              <w:rPr>
+                <w:bCs/>
+              </w:rPr>
+              <w:t xml:space="preserve"> del modelo lineal mixto</w:t>
+            </w:r>
+          </w:p>
+          <w:p>
+            <w:pPr>
+              <w:rPr>
+                <w:b/>
+              </w:rPr>
+            </w:pPr>
+          </w:p>
+          <w:p/>
+          <w:p/>
+          <w:p/>
+          <w:p/>
+          <w:p/>
+          <w:p/>
+          <w:p>
+            <w:r>
+              <w:t xml:space="preserve">Histograma de los residuos para comprobar </w:t>
+            </w:r>
+            <w:proofErr w:type="spellStart"/>
+            <w:r>
+              <w:t>shapiro</w:t>
+            </w:r>
+            <w:proofErr w:type="spellEnd"/>
+            <w:r>
+              <w:t xml:space="preserve"> </w:t>
+            </w:r>
+            <w:proofErr w:type="spellStart"/>
+            <w:r>
+              <w:t>wilks</w:t>
+            </w:r>
+            <w:proofErr w:type="spellEnd"/>
+            <w:r>
+              <w:t xml:space="preserve"> y presentan una forma de campana…</w:t>
+            </w:r>
+          </w:p>
+          <w:p>
+            <w:r>
+              <w:drawing>
+                <wp:anchor distT="0" distB="0" distL="114300" distR="114300" simplePos="0" relativeHeight="251670528" behindDoc="0" locked="0" layoutInCell="1" allowOverlap="1" wp14:anchorId="3245D6EC" wp14:editId="5FBFBB3D">
+                  <wp:simplePos x="0" y="0"/>
+                  <wp:positionH relativeFrom="column">
+                    <wp:posOffset>3175</wp:posOffset>
+                  </wp:positionH>
+                  <wp:positionV relativeFrom="paragraph">
+                    <wp:posOffset>-3810</wp:posOffset>
+                  </wp:positionV>
+                  <wp:extent cx="1393634" cy="1399078"/>
+                  <wp:effectExtent l="25400" t="25400" r="92710" b="86995"/>
+                  <wp:wrapThrough wrapText="bothSides">
+                    <wp:wrapPolygon edited="0">
+                      <wp:start x="0" y="-392"/>
+                      <wp:lineTo x="-394" y="-196"/>
+                      <wp:lineTo x="-394" y="21767"/>
+                      <wp:lineTo x="0" y="22747"/>
+                      <wp:lineTo x="22447" y="22747"/>
+                      <wp:lineTo x="22840" y="21767"/>
+                      <wp:lineTo x="22840" y="2941"/>
+                      <wp:lineTo x="22250" y="0"/>
+                      <wp:lineTo x="22250" y="-392"/>
+                      <wp:lineTo x="0" y="-392"/>
+                    </wp:wrapPolygon>
+                  </wp:wrapThrough>
+                  <wp:docPr id="20" name="Picture 20"/>
+                  <wp:cNvGraphicFramePr>
+                    <a:graphicFrameLocks xmlns:a="http://schemas.openxmlformats.org/drawingml/2006/main" noChangeAspect="1"/>
+                  </wp:cNvGraphicFramePr>
+                  <a:graphic xmlns:a="http://schemas.openxmlformats.org/drawingml/2006/main">
+                    <a:graphicData uri="http://schemas.openxmlformats.org/drawingml/2006/picture">
+                      <pic:pic xmlns:pic="http://schemas.openxmlformats.org/drawingml/2006/picture">
+                        <pic:nvPicPr>
+                          <pic:cNvPr id="1" name=""/>
+                          <pic:cNvPicPr/>
+                        </pic:nvPicPr>
+                        <pic:blipFill>
+                          <a:blip r:embed="rId20" cstate="print">
+                            <a:extLst>
+                              <a:ext uri="{28A0092B-C50C-407E-A947-70E740481C1C}">
+                                <a14:useLocalDpi xmlns:a14="http://schemas.microsoft.com/office/drawing/2010/main" val="0"/>
+                              </a:ext>
+                            </a:extLst>
+                          </a:blip>
+                          <a:stretch>
+                            <a:fillRect/>
+                          </a:stretch>
+                        </pic:blipFill>
+                        <pic:spPr>
+                          <a:xfrm>
+                            <a:off x="0" y="0"/>
+                            <a:ext cx="1393634" cy="1399078"/>
+                          </a:xfrm>
+                          <a:prstGeom prst="rect">
+                            <a:avLst/>
+                          </a:prstGeom>
+                          <a:effectLst>
+                            <a:outerShdw blurRad="50800" dist="38100" dir="2700000" algn="tl" rotWithShape="0">
+                              <a:prstClr val="black">
+                                <a:alpha val="40000"/>
+                              </a:prstClr>
+                            </a:outerShdw>
+                          </a:effectLst>
+                        </pic:spPr>
+                      </pic:pic>
+                    </a:graphicData>
+                  </a:graphic>
+                  <wp14:sizeRelH relativeFrom="page">
+                    <wp14:pctWidth>0</wp14:pctWidth>
+                  </wp14:sizeRelH>
+                  <wp14:sizeRelV relativeFrom="page">
+                    <wp14:pctHeight>0</wp14:pctHeight>
+                  </wp14:sizeRelV>
+                </wp:anchor>
+              </w:drawing>
+            </w:r>
+          </w:p>
+          <w:p/>
+          <w:p/>
+          <w:p/>
+          <w:p/>
+          <w:p/>
+          <w:p/>
+          <w:p/>
+          <w:p/>
+          <w:p/>
+          <w:p/>
+          <w:p/>
+          <w:p>
+            <w:pPr>
+              <w:rPr>
+                <w:b/>
+                <w:bCs/>
+              </w:rPr>
+            </w:pPr>
+            <w:r>
+              <w:t xml:space="preserve">NOTA:  </w:t>
+            </w:r>
+            <w:r>
+              <w:rPr>
+                <w:b/>
+                <w:bCs/>
+              </w:rPr>
+              <w:t xml:space="preserve">En caso de que no hubiesen sido normales entonces debo </w:t>
+            </w:r>
+            <w:proofErr w:type="spellStart"/>
+            <w:r>
+              <w:rPr>
+                <w:b/>
+                <w:bCs/>
+              </w:rPr>
+              <w:t>aplciar</w:t>
+            </w:r>
+            <w:proofErr w:type="spellEnd"/>
+            <w:r>
+              <w:rPr>
+                <w:b/>
+                <w:bCs/>
+              </w:rPr>
+              <w:t xml:space="preserve"> el modelo no paramétrico </w:t>
+            </w:r>
+            <w:r>
+              <w:rPr>
+                <w:b/>
+                <w:bCs/>
+                <w:highlight w:val="yellow"/>
+              </w:rPr>
+              <w:t>FRIEDMAN.TEST</w:t>
+            </w:r>
+          </w:p>
+          <w:p>
+            <w:r>
+              <w:drawing>
+                <wp:anchor distT="0" distB="0" distL="114300" distR="114300" simplePos="0" relativeHeight="251671552" behindDoc="0" locked="0" layoutInCell="1" allowOverlap="1" wp14:anchorId="63F464FF" wp14:editId="1FAA197E">
+                  <wp:simplePos x="0" y="0"/>
+                  <wp:positionH relativeFrom="column">
+                    <wp:posOffset>3359</wp:posOffset>
+                  </wp:positionH>
+                  <wp:positionV relativeFrom="paragraph">
+                    <wp:posOffset>110804</wp:posOffset>
+                  </wp:positionV>
+                  <wp:extent cx="2949735" cy="523301"/>
+                  <wp:effectExtent l="25400" t="25400" r="85725" b="86360"/>
+                  <wp:wrapThrough wrapText="bothSides">
+                    <wp:wrapPolygon edited="0">
+                      <wp:start x="0" y="-1049"/>
+                      <wp:lineTo x="-186" y="-524"/>
+                      <wp:lineTo x="-186" y="22544"/>
+                      <wp:lineTo x="0" y="24641"/>
+                      <wp:lineTo x="21949" y="24641"/>
+                      <wp:lineTo x="22135" y="16252"/>
+                      <wp:lineTo x="22135" y="7864"/>
+                      <wp:lineTo x="21856" y="0"/>
+                      <wp:lineTo x="21856" y="-1049"/>
+                      <wp:lineTo x="0" y="-1049"/>
+                    </wp:wrapPolygon>
+                  </wp:wrapThrough>
+                  <wp:docPr id="21" name="Picture 21"/>
+                  <wp:cNvGraphicFramePr>
+                    <a:graphicFrameLocks xmlns:a="http://schemas.openxmlformats.org/drawingml/2006/main" noChangeAspect="1"/>
+                  </wp:cNvGraphicFramePr>
+                  <a:graphic xmlns:a="http://schemas.openxmlformats.org/drawingml/2006/main">
+                    <a:graphicData uri="http://schemas.openxmlformats.org/drawingml/2006/picture">
+                      <pic:pic xmlns:pic="http://schemas.openxmlformats.org/drawingml/2006/picture">
+                        <pic:nvPicPr>
+                          <pic:cNvPr id="1" name=""/>
+                          <pic:cNvPicPr/>
+                        </pic:nvPicPr>
+                        <pic:blipFill>
+                          <a:blip r:embed="rId21" cstate="print">
+                            <a:extLst>
+                              <a:ext uri="{28A0092B-C50C-407E-A947-70E740481C1C}">
+                                <a14:useLocalDpi xmlns:a14="http://schemas.microsoft.com/office/drawing/2010/main" val="0"/>
+                              </a:ext>
+                            </a:extLst>
+                          </a:blip>
+                          <a:stretch>
+                            <a:fillRect/>
+                          </a:stretch>
+                        </pic:blipFill>
+                        <pic:spPr>
+                          <a:xfrm>
+                            <a:off x="0" y="0"/>
+                            <a:ext cx="2949735" cy="523301"/>
+                          </a:xfrm>
+                          <a:prstGeom prst="rect">
+                            <a:avLst/>
+                          </a:prstGeom>
+                          <a:effectLst>
+                            <a:outerShdw blurRad="50800" dist="38100" dir="2700000" algn="tl" rotWithShape="0">
+                              <a:prstClr val="black">
+                                <a:alpha val="40000"/>
+                              </a:prstClr>
+                            </a:outerShdw>
+                          </a:effectLst>
+                        </pic:spPr>
+                      </pic:pic>
+                    </a:graphicData>
+                  </a:graphic>
+                  <wp14:sizeRelH relativeFrom="page">
+                    <wp14:pctWidth>0</wp14:pctWidth>
+                  </wp14:sizeRelH>
+                  <wp14:sizeRelV relativeFrom="page">
+                    <wp14:pctHeight>0</wp14:pctHeight>
+                  </wp14:sizeRelV>
+                </wp:anchor>
+              </w:drawing>
+            </w:r>
+            <w:r>
+              <w:t>Como se ve</w:t>
+            </w:r>
+            <w:r>
+              <w:t>, Friedman test</w:t>
+            </w:r>
+            <w:r>
+              <w:t xml:space="preserve"> también da </w:t>
+            </w:r>
+            <w:r>
+              <w:t>que hay diferencias. Solo que no era necesario usarlo</w:t>
+            </w:r>
+          </w:p>
+          <w:p/>
+          <w:p/>
+          <w:p/>
+          <w:p/>
           <w:p/>
         </w:tc>
       </w:tr>
@@ -4052,6 +5076,7 @@
               <w:rPr>
                 <w:b/>
               </w:rPr>
+              <w:lastRenderedPageBreak/>
               <w:t>Significación o p-valor:</w:t>
             </w:r>
             <w:r>
@@ -4068,6 +5093,9 @@
             </w:r>
             <w:r>
               <w:t xml:space="preserve">= </w:t>
+            </w:r>
+            <w:r>
+              <w:t>2.2e-16</w:t>
             </w:r>
           </w:p>
           <w:p/>
@@ -4111,7 +5139,11 @@
           </w:p>
           <w:p/>
           <w:p/>
-          <w:p/>
+          <w:p>
+            <w:r>
+              <w:t>Nos quedamos con la H1</w:t>
+            </w:r>
+          </w:p>
         </w:tc>
       </w:tr>
     </w:tbl>
@@ -4161,7 +5193,41 @@
           </w:p>
           <w:p/>
           <w:p/>
-          <w:p/>
+          <w:p>
+            <w:r>
+              <w:t xml:space="preserve">A pesar de que las graficas descriptivas podían </w:t>
+            </w:r>
+            <w:proofErr w:type="spellStart"/>
+            <w:r>
+              <w:t>sugerír</w:t>
+            </w:r>
+            <w:proofErr w:type="spellEnd"/>
+            <w:r>
+              <w:t xml:space="preserve"> que no </w:t>
+            </w:r>
+            <w:proofErr w:type="gramStart"/>
+            <w:r>
+              <w:t>habían</w:t>
+            </w:r>
+            <w:proofErr w:type="gramEnd"/>
+            <w:r>
+              <w:t xml:space="preserve"> diferencias, vemos que al aplicar el </w:t>
+            </w:r>
+            <w:proofErr w:type="spellStart"/>
+            <w:r>
+              <w:t>anova</w:t>
+            </w:r>
+            <w:proofErr w:type="spellEnd"/>
+            <w:r>
+              <w:t xml:space="preserve"> de medidas repetidas y validar la normalidad de los residuos, pudimos observar que en efecto si hay diferencias en la mejoría del mismo paciente luego de aplicado el tratamiento entre el mes 0 y mes 1.</w:t>
+            </w:r>
+          </w:p>
+          <w:p/>
+          <w:p>
+            <w:r>
+              <w:t>Por lo anterior podemos aceptar la H1.</w:t>
+            </w:r>
+          </w:p>
           <w:p/>
         </w:tc>
       </w:tr>
@@ -4176,6 +5242,7 @@
     </w:p>
     <w:p>
       <w:r>
+        <w:lastRenderedPageBreak/>
         <w:t>Al final son como modelos lineales.</w:t>
       </w:r>
     </w:p>
@@ -4210,8 +5277,8 @@
     </w:p>
     <w:p/>
     <w:sectPr>
-      <w:headerReference w:type="default" r:id="rId15"/>
-      <w:footerReference w:type="default" r:id="rId16"/>
+      <w:headerReference w:type="default" r:id="rId22"/>
+      <w:footerReference w:type="default" r:id="rId23"/>
       <w:pgSz w:w="11906" w:h="16838"/>
       <w:pgMar w:top="1440" w:right="1080" w:bottom="1440" w:left="1080" w:header="708" w:footer="708" w:gutter="0"/>
       <w:cols w:space="708"/>
@@ -8037,6 +9104,7 @@
     <w:lsdException w:name="HTML Sample" w:semiHidden="1" w:unhideWhenUsed="1"/>
     <w:lsdException w:name="HTML Typewriter" w:semiHidden="1" w:unhideWhenUsed="1"/>
     <w:lsdException w:name="HTML Variable" w:semiHidden="1" w:unhideWhenUsed="1"/>
+    <w:lsdException w:name="Normal Table" w:semiHidden="1" w:unhideWhenUsed="1"/>
     <w:lsdException w:name="annotation subject" w:semiHidden="1" w:unhideWhenUsed="1"/>
     <w:lsdException w:name="No List" w:semiHidden="1" w:unhideWhenUsed="1"/>
     <w:lsdException w:name="Outline List 1" w:semiHidden="1" w:unhideWhenUsed="1"/>
@@ -8079,8 +9147,11 @@
     <w:lsdException w:name="Table Contemporary" w:semiHidden="1" w:unhideWhenUsed="1"/>
     <w:lsdException w:name="Table Elegant" w:semiHidden="1" w:unhideWhenUsed="1"/>
     <w:lsdException w:name="Table Professional" w:semiHidden="1" w:unhideWhenUsed="1"/>
+    <w:lsdException w:name="Table Subtle 1" w:semiHidden="1" w:unhideWhenUsed="1"/>
     <w:lsdException w:name="Table Subtle 2" w:semiHidden="1" w:unhideWhenUsed="1"/>
     <w:lsdException w:name="Table Web 1" w:semiHidden="1" w:unhideWhenUsed="1"/>
+    <w:lsdException w:name="Table Web 2" w:semiHidden="1" w:unhideWhenUsed="1"/>
+    <w:lsdException w:name="Table Web 3" w:semiHidden="1" w:unhideWhenUsed="1"/>
     <w:lsdException w:name="Balloon Text" w:semiHidden="1" w:unhideWhenUsed="1"/>
     <w:lsdException w:name="Table Grid" w:uiPriority="39"/>
     <w:lsdException w:name="Table Theme" w:semiHidden="1" w:unhideWhenUsed="1"/>

</xml_diff>